<commit_message>
cambios en los comandos
</commit_message>
<xml_diff>
--- a/Comandos PL2 .docx
+++ b/Comandos PL2 .docx
@@ -36,11 +36,14 @@
       </w:r>
       <w:proofErr w:type="spellStart"/>
       <w:r>
-        <w:t>actores_</w:t>
+        <w:t>actores_pelis</w:t>
+      </w:r>
+      <w:r>
+        <w:t>_</w:t>
       </w:r>
       <w:proofErr w:type="gramStart"/>
       <w:r>
-        <w:t>pelis</w:t>
+        <w:t>intermedio</w:t>
       </w:r>
       <w:proofErr w:type="spellEnd"/>
       <w:r>
@@ -86,15 +89,22 @@
     <w:p/>
     <w:p>
       <w:r>
-        <w:t xml:space="preserve">CREATE TABLE </w:t>
-      </w:r>
-      <w:proofErr w:type="gramStart"/>
-      <w:r>
-        <w:t>actores(</w:t>
-      </w:r>
-      <w:proofErr w:type="gramEnd"/>
-      <w:r>
-        <w:t xml:space="preserve">nombre </w:t>
+        <w:t>CREATE TABLE actores</w:t>
+      </w:r>
+      <w:r>
+        <w:t>_</w:t>
+      </w:r>
+      <w:r>
+        <w:t xml:space="preserve"> </w:t>
+      </w:r>
+      <w:r>
+        <w:t>intermedio</w:t>
+      </w:r>
+      <w:r>
+        <w:t xml:space="preserve"> </w:t>
+      </w:r>
+      <w:r>
+        <w:t xml:space="preserve">(nombre </w:t>
       </w:r>
       <w:proofErr w:type="spellStart"/>
       <w:r>
@@ -116,15 +126,22 @@
     <w:p/>
     <w:p>
       <w:r>
-        <w:t xml:space="preserve">CREATE TABLE </w:t>
-      </w:r>
-      <w:proofErr w:type="gramStart"/>
-      <w:r>
-        <w:t>directores(</w:t>
-      </w:r>
-      <w:proofErr w:type="gramEnd"/>
-      <w:r>
-        <w:t xml:space="preserve">nombre </w:t>
+        <w:t>CREATE TABLE directores</w:t>
+      </w:r>
+      <w:r>
+        <w:t>_</w:t>
+      </w:r>
+      <w:r>
+        <w:t xml:space="preserve"> </w:t>
+      </w:r>
+      <w:r>
+        <w:t>intermedio</w:t>
+      </w:r>
+      <w:r>
+        <w:t xml:space="preserve"> </w:t>
+      </w:r>
+      <w:r>
+        <w:t xml:space="preserve">(nombre </w:t>
       </w:r>
       <w:proofErr w:type="spellStart"/>
       <w:r>
@@ -148,18 +165,20 @@
       <w:r>
         <w:t xml:space="preserve">CREATE TABLE </w:t>
       </w:r>
-      <w:proofErr w:type="spellStart"/>
-      <w:proofErr w:type="gramStart"/>
-      <w:r>
-        <w:t>peliculas</w:t>
-      </w:r>
-      <w:proofErr w:type="spellEnd"/>
-      <w:r>
-        <w:t>(</w:t>
-      </w:r>
-      <w:proofErr w:type="gramEnd"/>
-      <w:r>
-        <w:t xml:space="preserve">año </w:t>
+      <w:r>
+        <w:t>películas_</w:t>
+      </w:r>
+      <w:r>
+        <w:t xml:space="preserve"> </w:t>
+      </w:r>
+      <w:r>
+        <w:t>intermedio</w:t>
+      </w:r>
+      <w:r>
+        <w:t xml:space="preserve"> </w:t>
+      </w:r>
+      <w:r>
+        <w:t xml:space="preserve">(año </w:t>
       </w:r>
       <w:proofErr w:type="spellStart"/>
       <w:r>
@@ -257,19 +276,23 @@
       </w:r>
       <w:proofErr w:type="spellStart"/>
       <w:r>
-        <w:t>pelis_</w:t>
-      </w:r>
-      <w:proofErr w:type="gramStart"/>
-      <w:r>
-        <w:t>comentarios</w:t>
-      </w:r>
-      <w:proofErr w:type="spellEnd"/>
-      <w:r>
-        <w:t>(</w:t>
-      </w:r>
-      <w:proofErr w:type="gramEnd"/>
-      <w:r>
-        <w:t xml:space="preserve">año </w:t>
+        <w:t>pelis_comentarios</w:t>
+      </w:r>
+      <w:proofErr w:type="spellEnd"/>
+      <w:r>
+        <w:t>_</w:t>
+      </w:r>
+      <w:r>
+        <w:t xml:space="preserve"> </w:t>
+      </w:r>
+      <w:r>
+        <w:t>intermedio</w:t>
+      </w:r>
+      <w:r>
+        <w:t xml:space="preserve"> </w:t>
+      </w:r>
+      <w:r>
+        <w:t xml:space="preserve">(año </w:t>
       </w:r>
       <w:proofErr w:type="spellStart"/>
       <w:r>
@@ -351,18 +374,25 @@
       </w:r>
       <w:proofErr w:type="spellStart"/>
       <w:r>
-        <w:t>pelis_</w:t>
-      </w:r>
-      <w:proofErr w:type="gramStart"/>
-      <w:r>
-        <w:t>directores</w:t>
-      </w:r>
-      <w:proofErr w:type="spellEnd"/>
+        <w:t>pelis_directores</w:t>
+      </w:r>
+      <w:proofErr w:type="spellEnd"/>
+      <w:r>
+        <w:t>_</w:t>
+      </w:r>
+      <w:r>
+        <w:t xml:space="preserve"> </w:t>
+      </w:r>
+      <w:r>
+        <w:t>intermedio</w:t>
+      </w:r>
+      <w:r>
+        <w:t xml:space="preserve"> </w:t>
+      </w:r>
       <w:r>
         <w:t>(</w:t>
       </w:r>
       <w:proofErr w:type="spellStart"/>
-      <w:proofErr w:type="gramEnd"/>
       <w:r>
         <w:t>titulo</w:t>
       </w:r>
@@ -421,19 +451,23 @@
       </w:r>
       <w:proofErr w:type="spellStart"/>
       <w:r>
-        <w:t>actores_</w:t>
-      </w:r>
-      <w:proofErr w:type="gramStart"/>
-      <w:r>
-        <w:t>pelis</w:t>
-      </w:r>
-      <w:proofErr w:type="spellEnd"/>
-      <w:r>
-        <w:t>(</w:t>
-      </w:r>
-      <w:proofErr w:type="gramEnd"/>
-      <w:r>
-        <w:t xml:space="preserve">año, </w:t>
+        <w:t>actores_pelis</w:t>
+      </w:r>
+      <w:proofErr w:type="spellEnd"/>
+      <w:r>
+        <w:t>_</w:t>
+      </w:r>
+      <w:r>
+        <w:t xml:space="preserve"> </w:t>
+      </w:r>
+      <w:r>
+        <w:t>intermedio</w:t>
+      </w:r>
+      <w:r>
+        <w:t xml:space="preserve"> </w:t>
+      </w:r>
+      <w:r>
+        <w:t xml:space="preserve">(año, </w:t>
       </w:r>
       <w:proofErr w:type="spellStart"/>
       <w:r>
@@ -469,15 +503,22 @@
     <w:p/>
     <w:p>
       <w:r>
-        <w:t xml:space="preserve">COPY </w:t>
-      </w:r>
-      <w:proofErr w:type="gramStart"/>
-      <w:r>
-        <w:t>actores(</w:t>
-      </w:r>
-      <w:proofErr w:type="gramEnd"/>
-      <w:r>
-        <w:t xml:space="preserve">nombre, </w:t>
+        <w:t>COPY actores</w:t>
+      </w:r>
+      <w:r>
+        <w:t>_</w:t>
+      </w:r>
+      <w:r>
+        <w:t xml:space="preserve"> </w:t>
+      </w:r>
+      <w:r>
+        <w:t>intermedio</w:t>
+      </w:r>
+      <w:r>
+        <w:t xml:space="preserve"> </w:t>
+      </w:r>
+      <w:r>
+        <w:t xml:space="preserve">(nombre, </w:t>
       </w:r>
       <w:proofErr w:type="spellStart"/>
       <w:r>
@@ -507,15 +548,22 @@
     <w:p/>
     <w:p>
       <w:r>
-        <w:t xml:space="preserve">COPY </w:t>
-      </w:r>
-      <w:proofErr w:type="gramStart"/>
-      <w:r>
-        <w:t>directores(</w:t>
-      </w:r>
-      <w:proofErr w:type="gramEnd"/>
-      <w:r>
-        <w:t xml:space="preserve">nombre, </w:t>
+        <w:t>COPY directores</w:t>
+      </w:r>
+      <w:r>
+        <w:t>_</w:t>
+      </w:r>
+      <w:r>
+        <w:t xml:space="preserve"> </w:t>
+      </w:r>
+      <w:r>
+        <w:t>intermedio</w:t>
+      </w:r>
+      <w:r>
+        <w:t xml:space="preserve"> </w:t>
+      </w:r>
+      <w:r>
+        <w:t xml:space="preserve">(nombre, </w:t>
       </w:r>
       <w:proofErr w:type="spellStart"/>
       <w:r>
@@ -547,18 +595,20 @@
       <w:r>
         <w:t xml:space="preserve">COPY </w:t>
       </w:r>
-      <w:proofErr w:type="spellStart"/>
-      <w:proofErr w:type="gramStart"/>
-      <w:r>
-        <w:t>peliculas</w:t>
-      </w:r>
-      <w:proofErr w:type="spellEnd"/>
-      <w:r>
-        <w:t>(</w:t>
-      </w:r>
-      <w:proofErr w:type="gramEnd"/>
-      <w:r>
-        <w:t xml:space="preserve">año, titulo, </w:t>
+      <w:r>
+        <w:t>películas_</w:t>
+      </w:r>
+      <w:r>
+        <w:t xml:space="preserve"> </w:t>
+      </w:r>
+      <w:r>
+        <w:t>intermedio</w:t>
+      </w:r>
+      <w:r>
+        <w:t xml:space="preserve"> </w:t>
+      </w:r>
+      <w:r>
+        <w:t xml:space="preserve">(año, titulo, </w:t>
       </w:r>
       <w:proofErr w:type="spellStart"/>
       <w:r>
@@ -619,6 +669,15 @@
         <w:t>pelis_comentarios</w:t>
       </w:r>
       <w:proofErr w:type="spellEnd"/>
+      <w:r>
+        <w:t>_</w:t>
+      </w:r>
+      <w:r>
+        <w:t xml:space="preserve"> </w:t>
+      </w:r>
+      <w:r>
+        <w:t>intermedio</w:t>
+      </w:r>
       <w:r>
         <w:t xml:space="preserve"> (año, titulo, </w:t>
       </w:r>
@@ -690,6 +749,15 @@
         <w:t>pelis_directores</w:t>
       </w:r>
       <w:proofErr w:type="spellEnd"/>
+      <w:r>
+        <w:t>_</w:t>
+      </w:r>
+      <w:r>
+        <w:t xml:space="preserve"> </w:t>
+      </w:r>
+      <w:r>
+        <w:t>intermedio</w:t>
+      </w:r>
       <w:r>
         <w:t xml:space="preserve"> (titulo, año, nombre) from '/Users/alvarocamacho/Desktop/</w:t>
       </w:r>

</xml_diff>

<commit_message>
añadido el paso a tablas finales
no se seguro si se hace asi porque solo me ha funcionado en una tabla en las demas me va dando errores
</commit_message>
<xml_diff>
--- a/Comandos PL2 .docx
+++ b/Comandos PL2 .docx
@@ -782,7 +782,265 @@
       </w:r>
     </w:p>
     <w:p/>
-    <w:p/>
+    <w:p>
+      <w:pPr>
+        <w:pStyle w:val="Prrafodelista"/>
+        <w:numPr>
+          <w:ilvl w:val="0"/>
+          <w:numId w:val="1"/>
+        </w:numPr>
+        <w:rPr>
+          <w:color w:val="4472C4" w:themeColor="accent1"/>
+        </w:rPr>
+      </w:pPr>
+      <w:r>
+        <w:rPr>
+          <w:color w:val="4472C4" w:themeColor="accent1"/>
+        </w:rPr>
+        <w:t>Meter datos a las tablas finales</w:t>
+      </w:r>
+    </w:p>
+    <w:p>
+      <w:r>
+        <w:t xml:space="preserve">INSERT INTO </w:t>
+      </w:r>
+      <w:proofErr w:type="spellStart"/>
+      <w:proofErr w:type="gramStart"/>
+      <w:r>
+        <w:t>peliculas.personal</w:t>
+      </w:r>
+      <w:proofErr w:type="spellEnd"/>
+      <w:proofErr w:type="gramEnd"/>
+      <w:r>
+        <w:t xml:space="preserve">(nombre, </w:t>
+      </w:r>
+      <w:proofErr w:type="spellStart"/>
+      <w:r>
+        <w:t>año_nacimiento</w:t>
+      </w:r>
+      <w:proofErr w:type="spellEnd"/>
+      <w:r>
+        <w:t xml:space="preserve">) SELECT nombre, </w:t>
+      </w:r>
+      <w:proofErr w:type="spellStart"/>
+      <w:r>
+        <w:t>fecha_nacimiento</w:t>
+      </w:r>
+      <w:proofErr w:type="spellEnd"/>
+      <w:r>
+        <w:t xml:space="preserve"> FROM </w:t>
+      </w:r>
+      <w:proofErr w:type="spellStart"/>
+      <w:r>
+        <w:t>actores_intermedio</w:t>
+      </w:r>
+      <w:proofErr w:type="spellEnd"/>
+    </w:p>
+    <w:p>
+      <w:pPr>
+        <w:rPr>
+          <w:color w:val="BFBFBF" w:themeColor="background1" w:themeShade="BF"/>
+        </w:rPr>
+      </w:pPr>
+      <w:r>
+        <w:rPr>
+          <w:color w:val="BFBFBF" w:themeColor="background1" w:themeShade="BF"/>
+        </w:rPr>
+        <w:t>(así se meten en la tabla final (</w:t>
+      </w:r>
+      <w:proofErr w:type="spellStart"/>
+      <w:proofErr w:type="gramStart"/>
+      <w:r>
+        <w:rPr>
+          <w:color w:val="BFBFBF" w:themeColor="background1" w:themeShade="BF"/>
+        </w:rPr>
+        <w:t>películas.personal</w:t>
+      </w:r>
+      <w:proofErr w:type="spellEnd"/>
+      <w:proofErr w:type="gramEnd"/>
+      <w:r>
+        <w:rPr>
+          <w:color w:val="BFBFBF" w:themeColor="background1" w:themeShade="BF"/>
+        </w:rPr>
+        <w:t xml:space="preserve">) el nombre y </w:t>
+      </w:r>
+      <w:proofErr w:type="spellStart"/>
+      <w:r>
+        <w:rPr>
+          <w:color w:val="BFBFBF" w:themeColor="background1" w:themeShade="BF"/>
+        </w:rPr>
+        <w:t>año_nacimiento</w:t>
+      </w:r>
+      <w:proofErr w:type="spellEnd"/>
+      <w:r>
+        <w:rPr>
+          <w:color w:val="BFBFBF" w:themeColor="background1" w:themeShade="BF"/>
+        </w:rPr>
+        <w:t xml:space="preserve"> desde la tabla intermedia (</w:t>
+      </w:r>
+      <w:proofErr w:type="spellStart"/>
+      <w:r>
+        <w:rPr>
+          <w:color w:val="BFBFBF" w:themeColor="background1" w:themeShade="BF"/>
+        </w:rPr>
+        <w:t>actores_intermedio</w:t>
+      </w:r>
+      <w:proofErr w:type="spellEnd"/>
+      <w:r>
+        <w:rPr>
+          <w:color w:val="BFBFBF" w:themeColor="background1" w:themeShade="BF"/>
+        </w:rPr>
+        <w:t>)</w:t>
+      </w:r>
+      <w:r>
+        <w:rPr>
+          <w:color w:val="BFBFBF" w:themeColor="background1" w:themeShade="BF"/>
+        </w:rPr>
+        <w:t xml:space="preserve"> Solo se meten en las tablas finales las columnas comunes. Por ejemplo en este caso la tabla </w:t>
+      </w:r>
+      <w:proofErr w:type="spellStart"/>
+      <w:proofErr w:type="gramStart"/>
+      <w:r>
+        <w:rPr>
+          <w:color w:val="BFBFBF" w:themeColor="background1" w:themeShade="BF"/>
+        </w:rPr>
+        <w:t>peliculas.personal</w:t>
+      </w:r>
+      <w:proofErr w:type="spellEnd"/>
+      <w:proofErr w:type="gramEnd"/>
+      <w:r>
+        <w:rPr>
+          <w:color w:val="BFBFBF" w:themeColor="background1" w:themeShade="BF"/>
+        </w:rPr>
+        <w:t xml:space="preserve"> también tiene apartado de nacionalidad, pero como la tabla intermedia no, pues no se añade</w:t>
+      </w:r>
+      <w:r>
+        <w:rPr>
+          <w:color w:val="BFBFBF" w:themeColor="background1" w:themeShade="BF"/>
+        </w:rPr>
+        <w:t>)</w:t>
+      </w:r>
+    </w:p>
+    <w:p>
+      <w:pPr>
+        <w:rPr>
+          <w:color w:val="000000" w:themeColor="text1"/>
+        </w:rPr>
+      </w:pPr>
+      <w:r>
+        <w:rPr>
+          <w:color w:val="000000" w:themeColor="text1"/>
+        </w:rPr>
+        <w:lastRenderedPageBreak/>
+        <w:t xml:space="preserve">INSERT INTO </w:t>
+      </w:r>
+      <w:proofErr w:type="spellStart"/>
+      <w:proofErr w:type="gramStart"/>
+      <w:r>
+        <w:rPr>
+          <w:color w:val="000000" w:themeColor="text1"/>
+        </w:rPr>
+        <w:t>peliculas.peliculas</w:t>
+      </w:r>
+      <w:proofErr w:type="spellEnd"/>
+      <w:proofErr w:type="gramEnd"/>
+      <w:r>
+        <w:rPr>
+          <w:color w:val="000000" w:themeColor="text1"/>
+        </w:rPr>
+        <w:t xml:space="preserve">(año, titulo, </w:t>
+      </w:r>
+      <w:proofErr w:type="spellStart"/>
+      <w:r>
+        <w:rPr>
+          <w:color w:val="000000" w:themeColor="text1"/>
+        </w:rPr>
+        <w:t>duracion</w:t>
+      </w:r>
+      <w:proofErr w:type="spellEnd"/>
+      <w:r>
+        <w:rPr>
+          <w:color w:val="000000" w:themeColor="text1"/>
+        </w:rPr>
+        <w:t xml:space="preserve">, idioma, </w:t>
+      </w:r>
+      <w:proofErr w:type="spellStart"/>
+      <w:r>
+        <w:rPr>
+          <w:color w:val="000000" w:themeColor="text1"/>
+        </w:rPr>
+        <w:t>calificacion</w:t>
+      </w:r>
+      <w:proofErr w:type="spellEnd"/>
+      <w:r>
+        <w:rPr>
+          <w:color w:val="000000" w:themeColor="text1"/>
+        </w:rPr>
+        <w:t xml:space="preserve">) SELECT año, titulo, </w:t>
+      </w:r>
+      <w:proofErr w:type="spellStart"/>
+      <w:r>
+        <w:rPr>
+          <w:color w:val="000000" w:themeColor="text1"/>
+        </w:rPr>
+        <w:t>duracion</w:t>
+      </w:r>
+      <w:proofErr w:type="spellEnd"/>
+      <w:r>
+        <w:rPr>
+          <w:color w:val="000000" w:themeColor="text1"/>
+        </w:rPr>
+        <w:t xml:space="preserve">, idioma, </w:t>
+      </w:r>
+      <w:proofErr w:type="spellStart"/>
+      <w:r>
+        <w:rPr>
+          <w:color w:val="000000" w:themeColor="text1"/>
+        </w:rPr>
+        <w:t>calificacion</w:t>
+      </w:r>
+      <w:proofErr w:type="spellEnd"/>
+      <w:r>
+        <w:rPr>
+          <w:color w:val="000000" w:themeColor="text1"/>
+        </w:rPr>
+        <w:t xml:space="preserve"> FROM </w:t>
+      </w:r>
+      <w:proofErr w:type="spellStart"/>
+      <w:r>
+        <w:rPr>
+          <w:color w:val="000000" w:themeColor="text1"/>
+        </w:rPr>
+        <w:t>peliculas_intermedio</w:t>
+      </w:r>
+      <w:proofErr w:type="spellEnd"/>
+      <w:r>
+        <w:rPr>
+          <w:color w:val="000000" w:themeColor="text1"/>
+        </w:rPr>
+        <w:t xml:space="preserve"> </w:t>
+      </w:r>
+    </w:p>
+    <w:p>
+      <w:pPr>
+        <w:rPr>
+          <w:color w:val="BFBFBF" w:themeColor="background1" w:themeShade="BF"/>
+        </w:rPr>
+      </w:pPr>
+      <w:r>
+        <w:rPr>
+          <w:color w:val="BFBFBF" w:themeColor="background1" w:themeShade="BF"/>
+        </w:rPr>
+        <w:t>Esta ^ me da error al intentar meterla</w:t>
+      </w:r>
+    </w:p>
+    <w:p>
+      <w:pPr>
+        <w:rPr>
+          <w:color w:val="000000" w:themeColor="text1"/>
+        </w:rPr>
+      </w:pPr>
+    </w:p>
     <w:sectPr>
       <w:pgSz w:w="11906" w:h="16838"/>
       <w:pgMar w:top="720" w:right="720" w:bottom="720" w:left="720" w:header="708" w:footer="708" w:gutter="0"/>
@@ -798,7 +1056,7 @@
   <w:abstractNum w:abstractNumId="0" w15:restartNumberingAfterBreak="0">
     <w:nsid w:val="1D184DC2"/>
     <w:multiLevelType w:val="hybridMultilevel"/>
-    <w:tmpl w:val="292E58B8"/>
+    <w:tmpl w:val="0BA65626"/>
     <w:lvl w:ilvl="0" w:tplc="040A0001">
       <w:start w:val="1"/>
       <w:numFmt w:val="bullet"/>

</xml_diff>

<commit_message>
HOLA,SOY INUTIL PERDON,PUEDE Q TE DE ERROR PORQUE FALTA GENEROS IDK
</commit_message>
<xml_diff>
--- a/Comandos PL2 .docx
+++ b/Comandos PL2 .docx
@@ -39,31 +39,322 @@
         <w:t>actores_pelis</w:t>
       </w:r>
       <w:r>
+        <w:t>_intermedio</w:t>
+      </w:r>
+      <w:proofErr w:type="spellEnd"/>
+      <w:r>
+        <w:t xml:space="preserve">(año int, </w:t>
+      </w:r>
+      <w:proofErr w:type="spellStart"/>
+      <w:r>
+        <w:t>pelicula</w:t>
+      </w:r>
+      <w:proofErr w:type="spellEnd"/>
+      <w:r>
+        <w:t xml:space="preserve"> </w:t>
+      </w:r>
+      <w:proofErr w:type="spellStart"/>
+      <w:r>
+        <w:t>text</w:t>
+      </w:r>
+      <w:proofErr w:type="spellEnd"/>
+      <w:r>
+        <w:t xml:space="preserve">, actor </w:t>
+      </w:r>
+      <w:proofErr w:type="spellStart"/>
+      <w:r>
+        <w:t>text</w:t>
+      </w:r>
+      <w:proofErr w:type="spellEnd"/>
+      <w:r>
+        <w:t>);</w:t>
+      </w:r>
+    </w:p>
+    <w:p/>
+    <w:p>
+      <w:r>
+        <w:t>CREATE TABLE actores</w:t>
+      </w:r>
+      <w:r>
         <w:t>_</w:t>
       </w:r>
-      <w:proofErr w:type="gramStart"/>
+      <w:r>
+        <w:t xml:space="preserve"> </w:t>
+      </w:r>
       <w:r>
         <w:t>intermedio</w:t>
       </w:r>
-      <w:proofErr w:type="spellEnd"/>
+      <w:r>
+        <w:t xml:space="preserve"> </w:t>
+      </w:r>
+      <w:r>
+        <w:t xml:space="preserve">(nombre </w:t>
+      </w:r>
+      <w:proofErr w:type="spellStart"/>
+      <w:r>
+        <w:t>text</w:t>
+      </w:r>
+      <w:proofErr w:type="spellEnd"/>
+      <w:r>
+        <w:t xml:space="preserve">, </w:t>
+      </w:r>
+      <w:proofErr w:type="spellStart"/>
+      <w:r>
+        <w:t>fecha_nacimiento</w:t>
+      </w:r>
+      <w:proofErr w:type="spellEnd"/>
+      <w:r>
+        <w:t xml:space="preserve"> date);</w:t>
+      </w:r>
+    </w:p>
+    <w:p/>
+    <w:p>
+      <w:r>
+        <w:t>CREATE TABLE directores</w:t>
+      </w:r>
+      <w:r>
+        <w:t>_</w:t>
+      </w:r>
+      <w:r>
+        <w:t xml:space="preserve"> </w:t>
+      </w:r>
+      <w:r>
+        <w:t>intermedio</w:t>
+      </w:r>
+      <w:r>
+        <w:t xml:space="preserve"> </w:t>
+      </w:r>
+      <w:r>
+        <w:t xml:space="preserve">(nombre </w:t>
+      </w:r>
+      <w:proofErr w:type="spellStart"/>
+      <w:r>
+        <w:t>text</w:t>
+      </w:r>
+      <w:proofErr w:type="spellEnd"/>
+      <w:r>
+        <w:t xml:space="preserve">, </w:t>
+      </w:r>
+      <w:proofErr w:type="spellStart"/>
+      <w:r>
+        <w:t>fecha_nacimiento</w:t>
+      </w:r>
+      <w:proofErr w:type="spellEnd"/>
+      <w:r>
+        <w:t xml:space="preserve"> date);</w:t>
+      </w:r>
+    </w:p>
+    <w:p/>
+    <w:p>
+      <w:r>
+        <w:t xml:space="preserve">CREATE TABLE </w:t>
+      </w:r>
+      <w:r>
+        <w:t>películas_</w:t>
+      </w:r>
+      <w:r>
+        <w:t xml:space="preserve"> </w:t>
+      </w:r>
+      <w:r>
+        <w:t>intermedio</w:t>
+      </w:r>
+      <w:r>
+        <w:t xml:space="preserve"> </w:t>
+      </w:r>
+      <w:r>
+        <w:t xml:space="preserve">(año int, titulo </w:t>
+      </w:r>
+      <w:proofErr w:type="spellStart"/>
+      <w:r>
+        <w:t>text</w:t>
+      </w:r>
+      <w:proofErr w:type="spellEnd"/>
+      <w:r>
+        <w:t xml:space="preserve">, generos </w:t>
+      </w:r>
+      <w:proofErr w:type="spellStart"/>
+      <w:r>
+        <w:t>text</w:t>
+      </w:r>
+      <w:proofErr w:type="spellEnd"/>
+      <w:r>
+        <w:t xml:space="preserve">, </w:t>
+      </w:r>
+      <w:proofErr w:type="spellStart"/>
+      <w:r>
+        <w:t>puntuacion</w:t>
+      </w:r>
+      <w:proofErr w:type="spellEnd"/>
+      <w:r>
+        <w:t xml:space="preserve"> </w:t>
+      </w:r>
+      <w:proofErr w:type="spellStart"/>
+      <w:r>
+        <w:t>float</w:t>
+      </w:r>
+      <w:proofErr w:type="spellEnd"/>
+      <w:r>
+        <w:t xml:space="preserve">, </w:t>
+      </w:r>
+      <w:proofErr w:type="spellStart"/>
+      <w:r>
+        <w:t>duracion</w:t>
+      </w:r>
+      <w:proofErr w:type="spellEnd"/>
+      <w:r>
+        <w:t xml:space="preserve"> </w:t>
+      </w:r>
+      <w:proofErr w:type="spellStart"/>
+      <w:r>
+        <w:t>text</w:t>
+      </w:r>
+      <w:proofErr w:type="spellEnd"/>
+      <w:r>
+        <w:t xml:space="preserve">, idioma </w:t>
+      </w:r>
+      <w:proofErr w:type="spellStart"/>
+      <w:r>
+        <w:t>text</w:t>
+      </w:r>
+      <w:proofErr w:type="spellEnd"/>
+      <w:r>
+        <w:t xml:space="preserve">, </w:t>
+      </w:r>
+      <w:proofErr w:type="spellStart"/>
+      <w:r>
+        <w:t>calificacion</w:t>
+      </w:r>
+      <w:proofErr w:type="spellEnd"/>
+      <w:r>
+        <w:t xml:space="preserve"> </w:t>
+      </w:r>
+      <w:proofErr w:type="spellStart"/>
+      <w:r>
+        <w:t>text</w:t>
+      </w:r>
+      <w:proofErr w:type="spellEnd"/>
+      <w:r>
+        <w:t>);</w:t>
+      </w:r>
+    </w:p>
+    <w:p/>
+    <w:p>
+      <w:r>
+        <w:t xml:space="preserve">CREATE TABLE </w:t>
+      </w:r>
+      <w:proofErr w:type="spellStart"/>
+      <w:r>
+        <w:t>pelis_comentarios</w:t>
+      </w:r>
+      <w:proofErr w:type="spellEnd"/>
+      <w:r>
+        <w:t>_</w:t>
+      </w:r>
+      <w:r>
+        <w:t xml:space="preserve"> </w:t>
+      </w:r>
+      <w:r>
+        <w:t>intermedio</w:t>
+      </w:r>
+      <w:r>
+        <w:t xml:space="preserve"> </w:t>
+      </w:r>
+      <w:r>
+        <w:t xml:space="preserve">(año int, titulo </w:t>
+      </w:r>
+      <w:proofErr w:type="spellStart"/>
+      <w:r>
+        <w:t>text</w:t>
+      </w:r>
+      <w:proofErr w:type="spellEnd"/>
+      <w:r>
+        <w:t xml:space="preserve">, </w:t>
+      </w:r>
+      <w:proofErr w:type="spellStart"/>
+      <w:r>
+        <w:t>puntuacion</w:t>
+      </w:r>
+      <w:proofErr w:type="spellEnd"/>
+      <w:r>
+        <w:t xml:space="preserve"> </w:t>
+      </w:r>
+      <w:proofErr w:type="spellStart"/>
+      <w:r>
+        <w:t>float</w:t>
+      </w:r>
+      <w:proofErr w:type="spellEnd"/>
+      <w:r>
+        <w:t xml:space="preserve">, autor </w:t>
+      </w:r>
+      <w:proofErr w:type="spellStart"/>
+      <w:r>
+        <w:t>text</w:t>
+      </w:r>
+      <w:proofErr w:type="spellEnd"/>
+      <w:r>
+        <w:t xml:space="preserve">, contenido </w:t>
+      </w:r>
+      <w:proofErr w:type="spellStart"/>
+      <w:r>
+        <w:t>text</w:t>
+      </w:r>
+      <w:proofErr w:type="spellEnd"/>
+      <w:r>
+        <w:t xml:space="preserve">, hash </w:t>
+      </w:r>
+      <w:proofErr w:type="spellStart"/>
+      <w:r>
+        <w:t>text</w:t>
+      </w:r>
+      <w:proofErr w:type="spellEnd"/>
+      <w:r>
+        <w:t xml:space="preserve">, </w:t>
+      </w:r>
+      <w:proofErr w:type="spellStart"/>
+      <w:r>
+        <w:t>pagina_web</w:t>
+      </w:r>
+      <w:proofErr w:type="spellEnd"/>
+      <w:r>
+        <w:t xml:space="preserve"> </w:t>
+      </w:r>
+      <w:proofErr w:type="spellStart"/>
+      <w:r>
+        <w:t>text</w:t>
+      </w:r>
+      <w:proofErr w:type="spellEnd"/>
+      <w:r>
+        <w:t>);</w:t>
+      </w:r>
+    </w:p>
+    <w:p/>
+    <w:p>
+      <w:r>
+        <w:t xml:space="preserve">CREATE TABLE </w:t>
+      </w:r>
+      <w:proofErr w:type="spellStart"/>
+      <w:r>
+        <w:t>pelis_directores</w:t>
+      </w:r>
+      <w:proofErr w:type="spellEnd"/>
+      <w:r>
+        <w:t>_</w:t>
+      </w:r>
+      <w:r>
+        <w:t xml:space="preserve"> </w:t>
+      </w:r>
+      <w:r>
+        <w:t>intermedio</w:t>
+      </w:r>
+      <w:r>
+        <w:t xml:space="preserve"> </w:t>
+      </w:r>
       <w:r>
         <w:t>(</w:t>
       </w:r>
-      <w:proofErr w:type="gramEnd"/>
-      <w:r>
-        <w:t xml:space="preserve">año </w:t>
-      </w:r>
-      <w:proofErr w:type="spellStart"/>
-      <w:r>
-        <w:t>int</w:t>
-      </w:r>
-      <w:proofErr w:type="spellEnd"/>
-      <w:r>
-        <w:t xml:space="preserve">, </w:t>
-      </w:r>
-      <w:proofErr w:type="spellStart"/>
-      <w:r>
-        <w:t>pelicula</w:t>
+      <w:proofErr w:type="spellStart"/>
+      <w:r>
+        <w:t>titulo</w:t>
       </w:r>
       <w:proofErr w:type="spellEnd"/>
       <w:r>
@@ -75,346 +366,7 @@
       </w:r>
       <w:proofErr w:type="spellEnd"/>
       <w:r>
-        <w:t xml:space="preserve">, actor </w:t>
-      </w:r>
-      <w:proofErr w:type="spellStart"/>
-      <w:r>
-        <w:t>text</w:t>
-      </w:r>
-      <w:proofErr w:type="spellEnd"/>
-      <w:r>
-        <w:t>);</w:t>
-      </w:r>
-    </w:p>
-    <w:p/>
-    <w:p>
-      <w:r>
-        <w:t>CREATE TABLE actores</w:t>
-      </w:r>
-      <w:r>
-        <w:t>_</w:t>
-      </w:r>
-      <w:r>
-        <w:t xml:space="preserve"> </w:t>
-      </w:r>
-      <w:r>
-        <w:t>intermedio</w:t>
-      </w:r>
-      <w:r>
-        <w:t xml:space="preserve"> </w:t>
-      </w:r>
-      <w:r>
-        <w:t xml:space="preserve">(nombre </w:t>
-      </w:r>
-      <w:proofErr w:type="spellStart"/>
-      <w:r>
-        <w:t>text</w:t>
-      </w:r>
-      <w:proofErr w:type="spellEnd"/>
-      <w:r>
-        <w:t xml:space="preserve">, </w:t>
-      </w:r>
-      <w:proofErr w:type="spellStart"/>
-      <w:r>
-        <w:t>fecha_nacimiento</w:t>
-      </w:r>
-      <w:proofErr w:type="spellEnd"/>
-      <w:r>
-        <w:t xml:space="preserve"> date);</w:t>
-      </w:r>
-    </w:p>
-    <w:p/>
-    <w:p>
-      <w:r>
-        <w:t>CREATE TABLE directores</w:t>
-      </w:r>
-      <w:r>
-        <w:t>_</w:t>
-      </w:r>
-      <w:r>
-        <w:t xml:space="preserve"> </w:t>
-      </w:r>
-      <w:r>
-        <w:t>intermedio</w:t>
-      </w:r>
-      <w:r>
-        <w:t xml:space="preserve"> </w:t>
-      </w:r>
-      <w:r>
-        <w:t xml:space="preserve">(nombre </w:t>
-      </w:r>
-      <w:proofErr w:type="spellStart"/>
-      <w:r>
-        <w:t>text</w:t>
-      </w:r>
-      <w:proofErr w:type="spellEnd"/>
-      <w:r>
-        <w:t xml:space="preserve">, </w:t>
-      </w:r>
-      <w:proofErr w:type="spellStart"/>
-      <w:r>
-        <w:t>fecha_nacimiento</w:t>
-      </w:r>
-      <w:proofErr w:type="spellEnd"/>
-      <w:r>
-        <w:t xml:space="preserve"> date);</w:t>
-      </w:r>
-    </w:p>
-    <w:p/>
-    <w:p>
-      <w:r>
-        <w:t xml:space="preserve">CREATE TABLE </w:t>
-      </w:r>
-      <w:r>
-        <w:t>películas_</w:t>
-      </w:r>
-      <w:r>
-        <w:t xml:space="preserve"> </w:t>
-      </w:r>
-      <w:r>
-        <w:t>intermedio</w:t>
-      </w:r>
-      <w:r>
-        <w:t xml:space="preserve"> </w:t>
-      </w:r>
-      <w:r>
-        <w:t xml:space="preserve">(año </w:t>
-      </w:r>
-      <w:proofErr w:type="spellStart"/>
-      <w:r>
-        <w:t>int</w:t>
-      </w:r>
-      <w:proofErr w:type="spellEnd"/>
-      <w:r>
-        <w:t xml:space="preserve">, titulo </w:t>
-      </w:r>
-      <w:proofErr w:type="spellStart"/>
-      <w:r>
-        <w:t>text</w:t>
-      </w:r>
-      <w:proofErr w:type="spellEnd"/>
-      <w:r>
-        <w:t xml:space="preserve">, </w:t>
-      </w:r>
-      <w:proofErr w:type="spellStart"/>
-      <w:r>
-        <w:t>generos</w:t>
-      </w:r>
-      <w:proofErr w:type="spellEnd"/>
-      <w:r>
-        <w:t xml:space="preserve"> </w:t>
-      </w:r>
-      <w:proofErr w:type="spellStart"/>
-      <w:r>
-        <w:t>text</w:t>
-      </w:r>
-      <w:proofErr w:type="spellEnd"/>
-      <w:r>
-        <w:t xml:space="preserve">, </w:t>
-      </w:r>
-      <w:proofErr w:type="spellStart"/>
-      <w:r>
-        <w:t>puntuacion</w:t>
-      </w:r>
-      <w:proofErr w:type="spellEnd"/>
-      <w:r>
-        <w:t xml:space="preserve"> </w:t>
-      </w:r>
-      <w:proofErr w:type="spellStart"/>
-      <w:r>
-        <w:t>float</w:t>
-      </w:r>
-      <w:proofErr w:type="spellEnd"/>
-      <w:r>
-        <w:t xml:space="preserve">, </w:t>
-      </w:r>
-      <w:proofErr w:type="spellStart"/>
-      <w:r>
-        <w:t>duracion</w:t>
-      </w:r>
-      <w:proofErr w:type="spellEnd"/>
-      <w:r>
-        <w:t xml:space="preserve"> </w:t>
-      </w:r>
-      <w:proofErr w:type="spellStart"/>
-      <w:r>
-        <w:t>text</w:t>
-      </w:r>
-      <w:proofErr w:type="spellEnd"/>
-      <w:r>
-        <w:t xml:space="preserve">, idioma </w:t>
-      </w:r>
-      <w:proofErr w:type="spellStart"/>
-      <w:r>
-        <w:t>text</w:t>
-      </w:r>
-      <w:proofErr w:type="spellEnd"/>
-      <w:r>
-        <w:t xml:space="preserve">, </w:t>
-      </w:r>
-      <w:proofErr w:type="spellStart"/>
-      <w:r>
-        <w:t>calificacion</w:t>
-      </w:r>
-      <w:proofErr w:type="spellEnd"/>
-      <w:r>
-        <w:t xml:space="preserve"> </w:t>
-      </w:r>
-      <w:proofErr w:type="spellStart"/>
-      <w:r>
-        <w:t>text</w:t>
-      </w:r>
-      <w:proofErr w:type="spellEnd"/>
-      <w:r>
-        <w:t>);</w:t>
-      </w:r>
-    </w:p>
-    <w:p/>
-    <w:p>
-      <w:r>
-        <w:t xml:space="preserve">CREATE TABLE </w:t>
-      </w:r>
-      <w:proofErr w:type="spellStart"/>
-      <w:r>
-        <w:t>pelis_comentarios</w:t>
-      </w:r>
-      <w:proofErr w:type="spellEnd"/>
-      <w:r>
-        <w:t>_</w:t>
-      </w:r>
-      <w:r>
-        <w:t xml:space="preserve"> </w:t>
-      </w:r>
-      <w:r>
-        <w:t>intermedio</w:t>
-      </w:r>
-      <w:r>
-        <w:t xml:space="preserve"> </w:t>
-      </w:r>
-      <w:r>
-        <w:t xml:space="preserve">(año </w:t>
-      </w:r>
-      <w:proofErr w:type="spellStart"/>
-      <w:r>
-        <w:t>int</w:t>
-      </w:r>
-      <w:proofErr w:type="spellEnd"/>
-      <w:r>
-        <w:t xml:space="preserve">, titulo </w:t>
-      </w:r>
-      <w:proofErr w:type="spellStart"/>
-      <w:r>
-        <w:t>text</w:t>
-      </w:r>
-      <w:proofErr w:type="spellEnd"/>
-      <w:r>
-        <w:t xml:space="preserve">, </w:t>
-      </w:r>
-      <w:proofErr w:type="spellStart"/>
-      <w:r>
-        <w:t>puntuacion</w:t>
-      </w:r>
-      <w:proofErr w:type="spellEnd"/>
-      <w:r>
-        <w:t xml:space="preserve"> </w:t>
-      </w:r>
-      <w:proofErr w:type="spellStart"/>
-      <w:r>
-        <w:t>float</w:t>
-      </w:r>
-      <w:proofErr w:type="spellEnd"/>
-      <w:r>
-        <w:t xml:space="preserve">, autor </w:t>
-      </w:r>
-      <w:proofErr w:type="spellStart"/>
-      <w:r>
-        <w:t>text</w:t>
-      </w:r>
-      <w:proofErr w:type="spellEnd"/>
-      <w:r>
-        <w:t xml:space="preserve">, contenido </w:t>
-      </w:r>
-      <w:proofErr w:type="spellStart"/>
-      <w:r>
-        <w:t>text</w:t>
-      </w:r>
-      <w:proofErr w:type="spellEnd"/>
-      <w:r>
-        <w:t xml:space="preserve">, hash </w:t>
-      </w:r>
-      <w:proofErr w:type="spellStart"/>
-      <w:r>
-        <w:t>text</w:t>
-      </w:r>
-      <w:proofErr w:type="spellEnd"/>
-      <w:r>
-        <w:t xml:space="preserve">, </w:t>
-      </w:r>
-      <w:proofErr w:type="spellStart"/>
-      <w:r>
-        <w:t>pagina_web</w:t>
-      </w:r>
-      <w:proofErr w:type="spellEnd"/>
-      <w:r>
-        <w:t xml:space="preserve"> </w:t>
-      </w:r>
-      <w:proofErr w:type="spellStart"/>
-      <w:r>
-        <w:t>text</w:t>
-      </w:r>
-      <w:proofErr w:type="spellEnd"/>
-      <w:r>
-        <w:t>);</w:t>
-      </w:r>
-    </w:p>
-    <w:p/>
-    <w:p>
-      <w:r>
-        <w:t xml:space="preserve">CREATE TABLE </w:t>
-      </w:r>
-      <w:proofErr w:type="spellStart"/>
-      <w:r>
-        <w:t>pelis_directores</w:t>
-      </w:r>
-      <w:proofErr w:type="spellEnd"/>
-      <w:r>
-        <w:t>_</w:t>
-      </w:r>
-      <w:r>
-        <w:t xml:space="preserve"> </w:t>
-      </w:r>
-      <w:r>
-        <w:t>intermedio</w:t>
-      </w:r>
-      <w:r>
-        <w:t xml:space="preserve"> </w:t>
-      </w:r>
-      <w:r>
-        <w:t>(</w:t>
-      </w:r>
-      <w:proofErr w:type="spellStart"/>
-      <w:r>
-        <w:t>titulo</w:t>
-      </w:r>
-      <w:proofErr w:type="spellEnd"/>
-      <w:r>
-        <w:t xml:space="preserve"> </w:t>
-      </w:r>
-      <w:proofErr w:type="spellStart"/>
-      <w:r>
-        <w:t>text</w:t>
-      </w:r>
-      <w:proofErr w:type="spellEnd"/>
-      <w:r>
-        <w:t xml:space="preserve">, año </w:t>
-      </w:r>
-      <w:proofErr w:type="spellStart"/>
-      <w:r>
-        <w:t>int</w:t>
-      </w:r>
-      <w:proofErr w:type="spellEnd"/>
-      <w:r>
-        <w:t xml:space="preserve">, nombre </w:t>
+        <w:t xml:space="preserve">, año int, nombre </w:t>
       </w:r>
       <w:proofErr w:type="spellStart"/>
       <w:r>
@@ -475,7 +427,31 @@
       </w:r>
       <w:proofErr w:type="spellEnd"/>
       <w:r>
-        <w:t>, actor) from '/Users/alvarocamacho/Desktop/</w:t>
+        <w:t xml:space="preserve">, actor) </w:t>
+      </w:r>
+      <w:proofErr w:type="spellStart"/>
+      <w:r>
+        <w:t>from</w:t>
+      </w:r>
+      <w:proofErr w:type="spellEnd"/>
+      <w:r>
+        <w:t xml:space="preserve"> '/</w:t>
+      </w:r>
+      <w:proofErr w:type="spellStart"/>
+      <w:r>
+        <w:t>Users</w:t>
+      </w:r>
+      <w:proofErr w:type="spellEnd"/>
+      <w:r>
+        <w:t>/</w:t>
+      </w:r>
+      <w:proofErr w:type="spellStart"/>
+      <w:r>
+        <w:t>alvarocamacho</w:t>
+      </w:r>
+      <w:proofErr w:type="spellEnd"/>
+      <w:r>
+        <w:t>/Desktop/</w:t>
       </w:r>
       <w:proofErr w:type="spellStart"/>
       <w:r>
@@ -526,7 +502,31 @@
       </w:r>
       <w:proofErr w:type="spellEnd"/>
       <w:r>
-        <w:t>) from '/Users/alvarocamacho/Desktop/</w:t>
+        <w:t xml:space="preserve">) </w:t>
+      </w:r>
+      <w:proofErr w:type="spellStart"/>
+      <w:r>
+        <w:t>from</w:t>
+      </w:r>
+      <w:proofErr w:type="spellEnd"/>
+      <w:r>
+        <w:t xml:space="preserve"> '/</w:t>
+      </w:r>
+      <w:proofErr w:type="spellStart"/>
+      <w:r>
+        <w:t>Users</w:t>
+      </w:r>
+      <w:proofErr w:type="spellEnd"/>
+      <w:r>
+        <w:t>/</w:t>
+      </w:r>
+      <w:proofErr w:type="spellStart"/>
+      <w:r>
+        <w:t>alvarocamacho</w:t>
+      </w:r>
+      <w:proofErr w:type="spellEnd"/>
+      <w:r>
+        <w:t>/Desktop/</w:t>
       </w:r>
       <w:proofErr w:type="spellStart"/>
       <w:r>
@@ -543,181 +543,6 @@
       <w:proofErr w:type="spellEnd"/>
       <w:r>
         <w:t xml:space="preserve"> 'UTF8';</w:t>
-      </w:r>
-    </w:p>
-    <w:p/>
-    <w:p>
-      <w:r>
-        <w:t>COPY directores</w:t>
-      </w:r>
-      <w:r>
-        <w:t>_</w:t>
-      </w:r>
-      <w:r>
-        <w:t xml:space="preserve"> </w:t>
-      </w:r>
-      <w:r>
-        <w:t>intermedio</w:t>
-      </w:r>
-      <w:r>
-        <w:t xml:space="preserve"> </w:t>
-      </w:r>
-      <w:r>
-        <w:t xml:space="preserve">(nombre, </w:t>
-      </w:r>
-      <w:proofErr w:type="spellStart"/>
-      <w:r>
-        <w:t>fecha_nacimiento</w:t>
-      </w:r>
-      <w:proofErr w:type="spellEnd"/>
-      <w:r>
-        <w:t>) from '/Users/alvarocamacho/Desktop/</w:t>
-      </w:r>
-      <w:proofErr w:type="spellStart"/>
-      <w:r>
-        <w:t>Bideoklub</w:t>
-      </w:r>
-      <w:proofErr w:type="spellEnd"/>
-      <w:r>
-        <w:t xml:space="preserve">/Ficheros csv/directores.csv' csv header delimiter E'\t' NULL 'NULL' </w:t>
-      </w:r>
-      <w:proofErr w:type="spellStart"/>
-      <w:r>
-        <w:t>encoding</w:t>
-      </w:r>
-      <w:proofErr w:type="spellEnd"/>
-      <w:r>
-        <w:t xml:space="preserve"> 'UTF8'</w:t>
-      </w:r>
-    </w:p>
-    <w:p/>
-    <w:p>
-      <w:r>
-        <w:t xml:space="preserve">COPY </w:t>
-      </w:r>
-      <w:r>
-        <w:t>películas_</w:t>
-      </w:r>
-      <w:r>
-        <w:t xml:space="preserve"> </w:t>
-      </w:r>
-      <w:r>
-        <w:t>intermedio</w:t>
-      </w:r>
-      <w:r>
-        <w:t xml:space="preserve"> </w:t>
-      </w:r>
-      <w:r>
-        <w:t xml:space="preserve">(año, titulo, </w:t>
-      </w:r>
-      <w:proofErr w:type="spellStart"/>
-      <w:r>
-        <w:t>generos</w:t>
-      </w:r>
-      <w:proofErr w:type="spellEnd"/>
-      <w:r>
-        <w:t xml:space="preserve">, </w:t>
-      </w:r>
-      <w:proofErr w:type="spellStart"/>
-      <w:r>
-        <w:t>puntuacion</w:t>
-      </w:r>
-      <w:proofErr w:type="spellEnd"/>
-      <w:r>
-        <w:t xml:space="preserve">, </w:t>
-      </w:r>
-      <w:proofErr w:type="spellStart"/>
-      <w:r>
-        <w:t>duracion</w:t>
-      </w:r>
-      <w:proofErr w:type="spellEnd"/>
-      <w:r>
-        <w:t xml:space="preserve">, idioma, </w:t>
-      </w:r>
-      <w:proofErr w:type="spellStart"/>
-      <w:r>
-        <w:t>calificacion</w:t>
-      </w:r>
-      <w:proofErr w:type="spellEnd"/>
-      <w:r>
-        <w:t>) from '/Users/alvarocamacho/Desktop/</w:t>
-      </w:r>
-      <w:proofErr w:type="spellStart"/>
-      <w:r>
-        <w:t>Bideoklub</w:t>
-      </w:r>
-      <w:proofErr w:type="spellEnd"/>
-      <w:r>
-        <w:t xml:space="preserve">/Ficheros csv/peliculas.csv' csv header delimiter E'\t' NULL 'NULL' </w:t>
-      </w:r>
-      <w:proofErr w:type="spellStart"/>
-      <w:r>
-        <w:t>encoding</w:t>
-      </w:r>
-      <w:proofErr w:type="spellEnd"/>
-      <w:r>
-        <w:t xml:space="preserve"> 'UTF8';</w:t>
-      </w:r>
-    </w:p>
-    <w:p/>
-    <w:p>
-      <w:r>
-        <w:t xml:space="preserve">COPY </w:t>
-      </w:r>
-      <w:proofErr w:type="spellStart"/>
-      <w:r>
-        <w:t>pelis_comentarios</w:t>
-      </w:r>
-      <w:proofErr w:type="spellEnd"/>
-      <w:r>
-        <w:t>_</w:t>
-      </w:r>
-      <w:r>
-        <w:t xml:space="preserve"> </w:t>
-      </w:r>
-      <w:r>
-        <w:t>intermedio</w:t>
-      </w:r>
-      <w:r>
-        <w:t xml:space="preserve"> (año, titulo, </w:t>
-      </w:r>
-      <w:proofErr w:type="spellStart"/>
-      <w:r>
-        <w:t>puntuacion</w:t>
-      </w:r>
-      <w:proofErr w:type="spellEnd"/>
-      <w:r>
-        <w:t xml:space="preserve">, autor, contenido, hash, </w:t>
-      </w:r>
-      <w:proofErr w:type="spellStart"/>
-      <w:r>
-        <w:t>pagina_web</w:t>
-      </w:r>
-      <w:proofErr w:type="spellEnd"/>
-      <w:r>
-        <w:t>) from '/Users/alvarocamacho/Desktop/</w:t>
-      </w:r>
-      <w:proofErr w:type="spellStart"/>
-      <w:r>
-        <w:t>Bideoklub</w:t>
-      </w:r>
-      <w:proofErr w:type="spellEnd"/>
-      <w:r>
-        <w:t>/Ficheros csv/pelis_comentarios.csv' csv header delimiter E'\t' NULL</w:t>
-      </w:r>
-      <w:r>
-        <w:t xml:space="preserve"> </w:t>
-      </w:r>
-      <w:proofErr w:type="spellStart"/>
-      <w:r>
-        <w:t>NU</w:t>
-      </w:r>
-      <w:r>
-        <w:t>LL</w:t>
-      </w:r>
-      <w:proofErr w:type="spellEnd"/>
-      <w:r>
-        <w:t>'</w:t>
       </w:r>
     </w:p>
     <w:p/>
@@ -759,7 +584,31 @@
         <w:t>intermedio</w:t>
       </w:r>
       <w:r>
-        <w:t xml:space="preserve"> (titulo, año, nombre) from '/Users/alvarocamacho/Desktop/</w:t>
+        <w:t xml:space="preserve"> (titulo, año, nombre) </w:t>
+      </w:r>
+      <w:proofErr w:type="spellStart"/>
+      <w:r>
+        <w:t>from</w:t>
+      </w:r>
+      <w:proofErr w:type="spellEnd"/>
+      <w:r>
+        <w:t xml:space="preserve"> '/</w:t>
+      </w:r>
+      <w:proofErr w:type="spellStart"/>
+      <w:r>
+        <w:t>Users</w:t>
+      </w:r>
+      <w:proofErr w:type="spellEnd"/>
+      <w:r>
+        <w:t>/</w:t>
+      </w:r>
+      <w:proofErr w:type="spellStart"/>
+      <w:r>
+        <w:t>alvarocamacho</w:t>
+      </w:r>
+      <w:proofErr w:type="spellEnd"/>
+      <w:r>
+        <w:t>/Desktop/</w:t>
       </w:r>
       <w:proofErr w:type="spellStart"/>
       <w:r>
@@ -767,7 +616,15 @@
       </w:r>
       <w:proofErr w:type="spellEnd"/>
       <w:r>
-        <w:t xml:space="preserve">/Ficheros csv/pelis_directores.csv' csv header delimiter E'\t' NULL </w:t>
+        <w:t xml:space="preserve">/Ficheros csv/pelis_directores.csv' csv header </w:t>
+      </w:r>
+      <w:proofErr w:type="spellStart"/>
+      <w:r>
+        <w:t>delimiter</w:t>
+      </w:r>
+      <w:proofErr w:type="spellEnd"/>
+      <w:r>
+        <w:t xml:space="preserve"> E'\t' NULL </w:t>
       </w:r>
       <w:r>
         <w:t xml:space="preserve">'NULL' </w:t>
@@ -781,6 +638,254 @@
         <w:t xml:space="preserve"> 'UTF8'</w:t>
       </w:r>
     </w:p>
+    <w:p/>
+    <w:p>
+      <w:r>
+        <w:t>COPY directores</w:t>
+      </w:r>
+      <w:r>
+        <w:t>_</w:t>
+      </w:r>
+      <w:r>
+        <w:t xml:space="preserve"> </w:t>
+      </w:r>
+      <w:r>
+        <w:t>intermedio</w:t>
+      </w:r>
+      <w:r>
+        <w:t xml:space="preserve"> </w:t>
+      </w:r>
+      <w:r>
+        <w:t xml:space="preserve">(nombre, </w:t>
+      </w:r>
+      <w:proofErr w:type="spellStart"/>
+      <w:r>
+        <w:t>fecha_nacimiento</w:t>
+      </w:r>
+      <w:proofErr w:type="spellEnd"/>
+      <w:r>
+        <w:t xml:space="preserve">) </w:t>
+      </w:r>
+      <w:proofErr w:type="spellStart"/>
+      <w:r>
+        <w:t>from</w:t>
+      </w:r>
+      <w:proofErr w:type="spellEnd"/>
+      <w:r>
+        <w:t xml:space="preserve"> '/</w:t>
+      </w:r>
+      <w:proofErr w:type="spellStart"/>
+      <w:r>
+        <w:t>Users</w:t>
+      </w:r>
+      <w:proofErr w:type="spellEnd"/>
+      <w:r>
+        <w:t>/</w:t>
+      </w:r>
+      <w:proofErr w:type="spellStart"/>
+      <w:r>
+        <w:t>alvarocamacho</w:t>
+      </w:r>
+      <w:proofErr w:type="spellEnd"/>
+      <w:r>
+        <w:t>/Desktop/</w:t>
+      </w:r>
+      <w:proofErr w:type="spellStart"/>
+      <w:r>
+        <w:t>Bideoklub</w:t>
+      </w:r>
+      <w:proofErr w:type="spellEnd"/>
+      <w:r>
+        <w:t xml:space="preserve">/Ficheros csv/directores.csv' csv header delimiter E'\t' NULL 'NULL' </w:t>
+      </w:r>
+      <w:proofErr w:type="spellStart"/>
+      <w:r>
+        <w:t>encoding</w:t>
+      </w:r>
+      <w:proofErr w:type="spellEnd"/>
+      <w:r>
+        <w:t xml:space="preserve"> 'UTF8'</w:t>
+      </w:r>
+    </w:p>
+    <w:p/>
+    <w:p>
+      <w:r>
+        <w:t xml:space="preserve">COPY </w:t>
+      </w:r>
+      <w:r>
+        <w:t>películas_</w:t>
+      </w:r>
+      <w:r>
+        <w:t xml:space="preserve"> </w:t>
+      </w:r>
+      <w:r>
+        <w:t>intermedio</w:t>
+      </w:r>
+      <w:r>
+        <w:t xml:space="preserve"> </w:t>
+      </w:r>
+      <w:r>
+        <w:t xml:space="preserve">(año, titulo, generos, </w:t>
+      </w:r>
+      <w:proofErr w:type="spellStart"/>
+      <w:r>
+        <w:t>puntuacion</w:t>
+      </w:r>
+      <w:proofErr w:type="spellEnd"/>
+      <w:r>
+        <w:t xml:space="preserve">, </w:t>
+      </w:r>
+      <w:proofErr w:type="spellStart"/>
+      <w:r>
+        <w:t>duracion</w:t>
+      </w:r>
+      <w:proofErr w:type="spellEnd"/>
+      <w:r>
+        <w:t xml:space="preserve">, idioma, </w:t>
+      </w:r>
+      <w:proofErr w:type="spellStart"/>
+      <w:r>
+        <w:t>calificacion</w:t>
+      </w:r>
+      <w:proofErr w:type="spellEnd"/>
+      <w:r>
+        <w:t xml:space="preserve">) </w:t>
+      </w:r>
+      <w:proofErr w:type="spellStart"/>
+      <w:r>
+        <w:t>from</w:t>
+      </w:r>
+      <w:proofErr w:type="spellEnd"/>
+      <w:r>
+        <w:t xml:space="preserve"> '/</w:t>
+      </w:r>
+      <w:proofErr w:type="spellStart"/>
+      <w:r>
+        <w:t>Users</w:t>
+      </w:r>
+      <w:proofErr w:type="spellEnd"/>
+      <w:r>
+        <w:t>/</w:t>
+      </w:r>
+      <w:proofErr w:type="spellStart"/>
+      <w:r>
+        <w:t>alvarocamacho</w:t>
+      </w:r>
+      <w:proofErr w:type="spellEnd"/>
+      <w:r>
+        <w:t>/Desktop/</w:t>
+      </w:r>
+      <w:proofErr w:type="spellStart"/>
+      <w:r>
+        <w:t>Bideoklub</w:t>
+      </w:r>
+      <w:proofErr w:type="spellEnd"/>
+      <w:r>
+        <w:t xml:space="preserve">/Ficheros csv/peliculas.csv' csv header delimiter E'\t' NULL 'NULL' </w:t>
+      </w:r>
+      <w:proofErr w:type="spellStart"/>
+      <w:r>
+        <w:t>encoding</w:t>
+      </w:r>
+      <w:proofErr w:type="spellEnd"/>
+      <w:r>
+        <w:t xml:space="preserve"> 'UTF8';</w:t>
+      </w:r>
+    </w:p>
+    <w:p/>
+    <w:p>
+      <w:r>
+        <w:t xml:space="preserve">COPY </w:t>
+      </w:r>
+      <w:proofErr w:type="spellStart"/>
+      <w:r>
+        <w:t>pelis_comentarios</w:t>
+      </w:r>
+      <w:proofErr w:type="spellEnd"/>
+      <w:r>
+        <w:t>_</w:t>
+      </w:r>
+      <w:r>
+        <w:t xml:space="preserve"> </w:t>
+      </w:r>
+      <w:r>
+        <w:t>intermedio</w:t>
+      </w:r>
+      <w:r>
+        <w:t xml:space="preserve"> (año, titulo, </w:t>
+      </w:r>
+      <w:proofErr w:type="spellStart"/>
+      <w:r>
+        <w:t>puntuacion</w:t>
+      </w:r>
+      <w:proofErr w:type="spellEnd"/>
+      <w:r>
+        <w:t xml:space="preserve">, autor, contenido, hash, </w:t>
+      </w:r>
+      <w:proofErr w:type="spellStart"/>
+      <w:r>
+        <w:t>pagina_web</w:t>
+      </w:r>
+      <w:proofErr w:type="spellEnd"/>
+      <w:r>
+        <w:t xml:space="preserve">) </w:t>
+      </w:r>
+      <w:proofErr w:type="spellStart"/>
+      <w:r>
+        <w:t>from</w:t>
+      </w:r>
+      <w:proofErr w:type="spellEnd"/>
+      <w:r>
+        <w:t xml:space="preserve"> '/</w:t>
+      </w:r>
+      <w:proofErr w:type="spellStart"/>
+      <w:r>
+        <w:t>Users</w:t>
+      </w:r>
+      <w:proofErr w:type="spellEnd"/>
+      <w:r>
+        <w:t>/</w:t>
+      </w:r>
+      <w:proofErr w:type="spellStart"/>
+      <w:r>
+        <w:t>alvarocamacho</w:t>
+      </w:r>
+      <w:proofErr w:type="spellEnd"/>
+      <w:r>
+        <w:t>/Desktop/</w:t>
+      </w:r>
+      <w:proofErr w:type="spellStart"/>
+      <w:r>
+        <w:t>Bideoklub</w:t>
+      </w:r>
+      <w:proofErr w:type="spellEnd"/>
+      <w:r>
+        <w:t xml:space="preserve">/Ficheros csv/pelis_comentarios.csv' csv header </w:t>
+      </w:r>
+      <w:proofErr w:type="spellStart"/>
+      <w:r>
+        <w:t>delimiter</w:t>
+      </w:r>
+      <w:proofErr w:type="spellEnd"/>
+      <w:r>
+        <w:t xml:space="preserve"> E'\t' NULL</w:t>
+      </w:r>
+      <w:r>
+        <w:t xml:space="preserve"> </w:t>
+      </w:r>
+      <w:proofErr w:type="spellStart"/>
+      <w:r>
+        <w:t>NU</w:t>
+      </w:r>
+      <w:r>
+        <w:t>LL</w:t>
+      </w:r>
+      <w:proofErr w:type="spellEnd"/>
+      <w:r>
+        <w:t>'</w:t>
+      </w:r>
+    </w:p>
+    <w:p/>
     <w:p/>
     <w:p>
       <w:pPr>
@@ -805,12 +910,10 @@
         <w:t xml:space="preserve">INSERT INTO </w:t>
       </w:r>
       <w:proofErr w:type="spellStart"/>
-      <w:proofErr w:type="gramStart"/>
       <w:r>
         <w:t>peliculas.personal</w:t>
       </w:r>
       <w:proofErr w:type="spellEnd"/>
-      <w:proofErr w:type="gramEnd"/>
       <w:r>
         <w:t xml:space="preserve">(nombre, </w:t>
       </w:r>
@@ -820,7 +923,12 @@
       </w:r>
       <w:proofErr w:type="spellEnd"/>
       <w:r>
-        <w:t xml:space="preserve">) SELECT nombre, </w:t>
+        <w:t xml:space="preserve">) </w:t>
+      </w:r>
+    </w:p>
+    <w:p>
+      <w:r>
+        <w:t xml:space="preserve">SELECT nombre, </w:t>
       </w:r>
       <w:proofErr w:type="spellStart"/>
       <w:r>
@@ -828,7 +936,12 @@
       </w:r>
       <w:proofErr w:type="spellEnd"/>
       <w:r>
-        <w:t xml:space="preserve"> FROM </w:t>
+        <w:t xml:space="preserve"> </w:t>
+      </w:r>
+    </w:p>
+    <w:p>
+      <w:r>
+        <w:t xml:space="preserve">FROM </w:t>
       </w:r>
       <w:proofErr w:type="spellStart"/>
       <w:r>
@@ -849,7 +962,6 @@
         <w:t>(así se meten en la tabla final (</w:t>
       </w:r>
       <w:proofErr w:type="spellStart"/>
-      <w:proofErr w:type="gramStart"/>
       <w:r>
         <w:rPr>
           <w:color w:val="BFBFBF" w:themeColor="background1" w:themeShade="BF"/>
@@ -857,7 +969,6 @@
         <w:t>películas.personal</w:t>
       </w:r>
       <w:proofErr w:type="spellEnd"/>
-      <w:proofErr w:type="gramEnd"/>
       <w:r>
         <w:rPr>
           <w:color w:val="BFBFBF" w:themeColor="background1" w:themeShade="BF"/>
@@ -896,18 +1007,23 @@
         <w:rPr>
           <w:color w:val="BFBFBF" w:themeColor="background1" w:themeShade="BF"/>
         </w:rPr>
-        <w:t xml:space="preserve"> Solo se meten en las tablas finales las columnas comunes. Por ejemplo en este caso la tabla </w:t>
-      </w:r>
-      <w:proofErr w:type="spellStart"/>
-      <w:proofErr w:type="gramStart"/>
+        <w:t xml:space="preserve"> Solo se meten en las tablas finales las columnas comunes. Por ejemplo en este caso </w:t>
+      </w:r>
       <w:r>
         <w:rPr>
           <w:color w:val="BFBFBF" w:themeColor="background1" w:themeShade="BF"/>
         </w:rPr>
+        <w:lastRenderedPageBreak/>
+        <w:t xml:space="preserve">la tabla </w:t>
+      </w:r>
+      <w:proofErr w:type="spellStart"/>
+      <w:r>
+        <w:rPr>
+          <w:color w:val="BFBFBF" w:themeColor="background1" w:themeShade="BF"/>
+        </w:rPr>
         <w:t>peliculas.personal</w:t>
       </w:r>
       <w:proofErr w:type="spellEnd"/>
-      <w:proofErr w:type="gramEnd"/>
       <w:r>
         <w:rPr>
           <w:color w:val="BFBFBF" w:themeColor="background1" w:themeShade="BF"/>
@@ -924,18 +1040,145 @@
     <w:p>
       <w:pPr>
         <w:rPr>
-          <w:color w:val="000000" w:themeColor="text1"/>
-        </w:rPr>
-      </w:pPr>
-      <w:r>
-        <w:rPr>
-          <w:color w:val="000000" w:themeColor="text1"/>
-        </w:rPr>
-        <w:lastRenderedPageBreak/>
+          <w:b/>
+          <w:bCs/>
+          <w:color w:val="000000" w:themeColor="text1"/>
+          <w:sz w:val="40"/>
+          <w:szCs w:val="40"/>
+        </w:rPr>
+      </w:pPr>
+      <w:r>
+        <w:rPr>
+          <w:b/>
+          <w:bCs/>
+          <w:color w:val="000000" w:themeColor="text1"/>
+          <w:sz w:val="40"/>
+          <w:szCs w:val="40"/>
+        </w:rPr>
+        <w:t>a</w:t>
+      </w:r>
+      <w:r>
+        <w:rPr>
+          <w:b/>
+          <w:bCs/>
+          <w:color w:val="000000" w:themeColor="text1"/>
+          <w:sz w:val="40"/>
+          <w:szCs w:val="40"/>
+        </w:rPr>
+        <w:t xml:space="preserve">lter table </w:t>
+      </w:r>
+      <w:r>
+        <w:rPr>
+          <w:b/>
+          <w:bCs/>
+          <w:color w:val="000000" w:themeColor="text1"/>
+          <w:sz w:val="40"/>
+          <w:szCs w:val="40"/>
+        </w:rPr>
+        <w:t xml:space="preserve">---- </w:t>
+      </w:r>
+      <w:proofErr w:type="spellStart"/>
+      <w:r>
+        <w:rPr>
+          <w:b/>
+          <w:bCs/>
+          <w:color w:val="000000" w:themeColor="text1"/>
+          <w:sz w:val="40"/>
+          <w:szCs w:val="40"/>
+        </w:rPr>
+        <w:t>add</w:t>
+      </w:r>
+      <w:proofErr w:type="spellEnd"/>
+      <w:r>
+        <w:rPr>
+          <w:b/>
+          <w:bCs/>
+          <w:color w:val="000000" w:themeColor="text1"/>
+          <w:sz w:val="40"/>
+          <w:szCs w:val="40"/>
+        </w:rPr>
+        <w:t xml:space="preserve"> </w:t>
+      </w:r>
+      <w:proofErr w:type="spellStart"/>
+      <w:r>
+        <w:rPr>
+          <w:b/>
+          <w:bCs/>
+          <w:color w:val="000000" w:themeColor="text1"/>
+          <w:sz w:val="40"/>
+          <w:szCs w:val="40"/>
+        </w:rPr>
+        <w:t>constraint</w:t>
+      </w:r>
+      <w:proofErr w:type="spellEnd"/>
+      <w:r>
+        <w:rPr>
+          <w:b/>
+          <w:bCs/>
+          <w:color w:val="000000" w:themeColor="text1"/>
+          <w:sz w:val="40"/>
+          <w:szCs w:val="40"/>
+        </w:rPr>
+        <w:t xml:space="preserve"> ----- </w:t>
+      </w:r>
+      <w:proofErr w:type="spellStart"/>
+      <w:r>
+        <w:rPr>
+          <w:b/>
+          <w:bCs/>
+          <w:color w:val="000000" w:themeColor="text1"/>
+          <w:sz w:val="40"/>
+          <w:szCs w:val="40"/>
+        </w:rPr>
+        <w:t>primary</w:t>
+      </w:r>
+      <w:proofErr w:type="spellEnd"/>
+      <w:r>
+        <w:rPr>
+          <w:b/>
+          <w:bCs/>
+          <w:color w:val="000000" w:themeColor="text1"/>
+          <w:sz w:val="40"/>
+          <w:szCs w:val="40"/>
+        </w:rPr>
+        <w:t xml:space="preserve"> </w:t>
+      </w:r>
+      <w:proofErr w:type="spellStart"/>
+      <w:r>
+        <w:rPr>
+          <w:b/>
+          <w:bCs/>
+          <w:color w:val="000000" w:themeColor="text1"/>
+          <w:sz w:val="40"/>
+          <w:szCs w:val="40"/>
+        </w:rPr>
+        <w:t>key</w:t>
+      </w:r>
+      <w:proofErr w:type="spellEnd"/>
+      <w:r>
+        <w:rPr>
+          <w:b/>
+          <w:bCs/>
+          <w:color w:val="000000" w:themeColor="text1"/>
+          <w:sz w:val="40"/>
+          <w:szCs w:val="40"/>
+        </w:rPr>
+        <w:t xml:space="preserve"> (----);</w:t>
+      </w:r>
+    </w:p>
+    <w:p>
+      <w:pPr>
+        <w:rPr>
+          <w:color w:val="000000" w:themeColor="text1"/>
+        </w:rPr>
+      </w:pPr>
+      <w:r>
+        <w:rPr>
+          <w:color w:val="000000" w:themeColor="text1"/>
+        </w:rPr>
         <w:t xml:space="preserve">INSERT INTO </w:t>
       </w:r>
       <w:proofErr w:type="spellStart"/>
-      <w:proofErr w:type="gramStart"/>
       <w:r>
         <w:rPr>
           <w:color w:val="000000" w:themeColor="text1"/>
@@ -943,13 +1186,18 @@
         <w:t>peliculas.peliculas</w:t>
       </w:r>
       <w:proofErr w:type="spellEnd"/>
-      <w:proofErr w:type="gramEnd"/>
       <w:r>
         <w:rPr>
           <w:color w:val="000000" w:themeColor="text1"/>
         </w:rPr>
         <w:t xml:space="preserve">(año, titulo, </w:t>
       </w:r>
+      <w:r>
+        <w:rPr>
+          <w:color w:val="000000" w:themeColor="text1"/>
+        </w:rPr>
+        <w:t>genero ,</w:t>
+      </w:r>
       <w:proofErr w:type="spellStart"/>
       <w:r>
         <w:rPr>
@@ -976,7 +1224,26 @@
         <w:rPr>
           <w:color w:val="000000" w:themeColor="text1"/>
         </w:rPr>
-        <w:t xml:space="preserve">) SELECT año, titulo, </w:t>
+        <w:t xml:space="preserve">) </w:t>
+      </w:r>
+    </w:p>
+    <w:p>
+      <w:pPr>
+        <w:rPr>
+          <w:color w:val="000000" w:themeColor="text1"/>
+        </w:rPr>
+      </w:pPr>
+      <w:r>
+        <w:rPr>
+          <w:color w:val="000000" w:themeColor="text1"/>
+        </w:rPr>
+        <w:t xml:space="preserve">SELECT año, titulo, </w:t>
+      </w:r>
+      <w:r>
+        <w:rPr>
+          <w:color w:val="000000" w:themeColor="text1"/>
+        </w:rPr>
+        <w:t xml:space="preserve">genero, </w:t>
       </w:r>
       <w:proofErr w:type="spellStart"/>
       <w:r>
@@ -1004,7 +1271,20 @@
         <w:rPr>
           <w:color w:val="000000" w:themeColor="text1"/>
         </w:rPr>
-        <w:t xml:space="preserve"> FROM </w:t>
+        <w:t xml:space="preserve"> </w:t>
+      </w:r>
+    </w:p>
+    <w:p>
+      <w:pPr>
+        <w:rPr>
+          <w:color w:val="000000" w:themeColor="text1"/>
+        </w:rPr>
+      </w:pPr>
+      <w:r>
+        <w:rPr>
+          <w:color w:val="000000" w:themeColor="text1"/>
+        </w:rPr>
+        <w:t xml:space="preserve">FROM </w:t>
       </w:r>
       <w:proofErr w:type="spellStart"/>
       <w:r>
@@ -1037,9 +1317,324 @@
     <w:p>
       <w:pPr>
         <w:rPr>
-          <w:color w:val="000000" w:themeColor="text1"/>
-        </w:rPr>
-      </w:pPr>
+          <w:color w:val="BFBFBF" w:themeColor="background1" w:themeShade="BF"/>
+        </w:rPr>
+      </w:pPr>
+    </w:p>
+    <w:p>
+      <w:pPr>
+        <w:rPr>
+          <w:color w:val="BFBFBF" w:themeColor="background1" w:themeShade="BF"/>
+        </w:rPr>
+      </w:pPr>
+    </w:p>
+    <w:p>
+      <w:pPr>
+        <w:rPr>
+          <w:color w:val="BFBFBF" w:themeColor="background1" w:themeShade="BF"/>
+        </w:rPr>
+      </w:pPr>
+    </w:p>
+    <w:p>
+      <w:r>
+        <w:t>INSERT INTO</w:t>
+      </w:r>
+      <w:r>
+        <w:t xml:space="preserve"> </w:t>
+      </w:r>
+      <w:proofErr w:type="spellStart"/>
+      <w:r>
+        <w:t>peliculas.c</w:t>
+      </w:r>
+      <w:r>
+        <w:t>omentarios</w:t>
+      </w:r>
+      <w:proofErr w:type="spellEnd"/>
+      <w:r>
+        <w:t xml:space="preserve"> </w:t>
+      </w:r>
+      <w:r>
+        <w:t>(</w:t>
+      </w:r>
+      <w:r>
+        <w:t xml:space="preserve"> </w:t>
+      </w:r>
+      <w:r>
+        <w:t>año,</w:t>
+      </w:r>
+      <w:r>
+        <w:t xml:space="preserve"> </w:t>
+      </w:r>
+      <w:r>
+        <w:t>titulo</w:t>
+      </w:r>
+      <w:r>
+        <w:t xml:space="preserve"> </w:t>
+      </w:r>
+      <w:r>
+        <w:t>,puntuación</w:t>
+      </w:r>
+      <w:r>
+        <w:t xml:space="preserve"> </w:t>
+      </w:r>
+      <w:r>
+        <w:t>,autor</w:t>
+      </w:r>
+      <w:r>
+        <w:t xml:space="preserve"> </w:t>
+      </w:r>
+      <w:r>
+        <w:t>,contenido</w:t>
+      </w:r>
+      <w:r>
+        <w:t xml:space="preserve"> hash </w:t>
+      </w:r>
+      <w:proofErr w:type="spellStart"/>
+      <w:r>
+        <w:t>pagina_web</w:t>
+      </w:r>
+      <w:proofErr w:type="spellEnd"/>
+      <w:r>
+        <w:t>)</w:t>
+      </w:r>
+    </w:p>
+    <w:p>
+      <w:r>
+        <w:t xml:space="preserve">SELECT </w:t>
+      </w:r>
+      <w:r>
+        <w:t xml:space="preserve">año, titulo ,puntuación ,autor ,contenido hash </w:t>
+      </w:r>
+      <w:proofErr w:type="spellStart"/>
+      <w:r>
+        <w:t>pagina_web</w:t>
+      </w:r>
+      <w:proofErr w:type="spellEnd"/>
+    </w:p>
+    <w:p>
+      <w:r>
+        <w:t xml:space="preserve">FROM </w:t>
+      </w:r>
+      <w:proofErr w:type="spellStart"/>
+      <w:r>
+        <w:t>comentarios_intermedio</w:t>
+      </w:r>
+      <w:proofErr w:type="spellEnd"/>
+    </w:p>
+    <w:p/>
+    <w:p>
+      <w:r>
+        <w:t>INSERT INTO</w:t>
+      </w:r>
+      <w:r>
+        <w:t xml:space="preserve"> </w:t>
+      </w:r>
+      <w:proofErr w:type="spellStart"/>
+      <w:r>
+        <w:t>peliculas.</w:t>
+      </w:r>
+      <w:r>
+        <w:t>actores</w:t>
+      </w:r>
+      <w:proofErr w:type="spellEnd"/>
+      <w:r>
+        <w:t xml:space="preserve"> (</w:t>
+      </w:r>
+      <w:r>
+        <w:t xml:space="preserve">nombre, </w:t>
+      </w:r>
+      <w:proofErr w:type="spellStart"/>
+      <w:r>
+        <w:t>fecha_nacimiento</w:t>
+      </w:r>
+      <w:proofErr w:type="spellEnd"/>
+      <w:r>
+        <w:t>)</w:t>
+      </w:r>
+    </w:p>
+    <w:p>
+      <w:r>
+        <w:t xml:space="preserve">SELECT </w:t>
+      </w:r>
+      <w:r>
+        <w:t xml:space="preserve">nombre, </w:t>
+      </w:r>
+      <w:proofErr w:type="spellStart"/>
+      <w:r>
+        <w:t>fecha_nacimiento</w:t>
+      </w:r>
+      <w:proofErr w:type="spellEnd"/>
+    </w:p>
+    <w:p>
+      <w:r>
+        <w:t xml:space="preserve">FROM </w:t>
+      </w:r>
+      <w:proofErr w:type="spellStart"/>
+      <w:r>
+        <w:t>actores_intermedio</w:t>
+      </w:r>
+      <w:proofErr w:type="spellEnd"/>
+    </w:p>
+    <w:p/>
+    <w:p/>
+    <w:p>
+      <w:r>
+        <w:t>INSERT INTO</w:t>
+      </w:r>
+      <w:r>
+        <w:t xml:space="preserve"> </w:t>
+      </w:r>
+      <w:proofErr w:type="spellStart"/>
+      <w:r>
+        <w:t>peliculas.</w:t>
+      </w:r>
+      <w:r>
+        <w:t>directores</w:t>
+      </w:r>
+      <w:proofErr w:type="spellEnd"/>
+      <w:r>
+        <w:t xml:space="preserve"> (</w:t>
+      </w:r>
+      <w:r>
+        <w:t xml:space="preserve">nombre, </w:t>
+      </w:r>
+      <w:proofErr w:type="spellStart"/>
+      <w:r>
+        <w:t>fecha_nacimiento</w:t>
+      </w:r>
+      <w:proofErr w:type="spellEnd"/>
+      <w:r>
+        <w:t>)</w:t>
+      </w:r>
+    </w:p>
+    <w:p>
+      <w:r>
+        <w:t xml:space="preserve">SELECT </w:t>
+      </w:r>
+      <w:r>
+        <w:t xml:space="preserve">nombre, </w:t>
+      </w:r>
+      <w:proofErr w:type="spellStart"/>
+      <w:r>
+        <w:t>fecha_nacimiento</w:t>
+      </w:r>
+      <w:proofErr w:type="spellEnd"/>
+    </w:p>
+    <w:p>
+      <w:r>
+        <w:t xml:space="preserve">FROM </w:t>
+      </w:r>
+      <w:proofErr w:type="spellStart"/>
+      <w:r>
+        <w:t>directores</w:t>
+      </w:r>
+      <w:r>
+        <w:t>_intermedio</w:t>
+      </w:r>
+      <w:proofErr w:type="spellEnd"/>
+    </w:p>
+    <w:p/>
+    <w:p>
+      <w:pPr>
+        <w:rPr>
+          <w:color w:val="BFBFBF" w:themeColor="background1" w:themeShade="BF"/>
+        </w:rPr>
+      </w:pPr>
+    </w:p>
+    <w:p>
+      <w:pPr>
+        <w:rPr>
+          <w:color w:val="BFBFBF" w:themeColor="background1" w:themeShade="BF"/>
+        </w:rPr>
+      </w:pPr>
+    </w:p>
+    <w:p>
+      <w:pPr>
+        <w:rPr>
+          <w:color w:val="BFBFBF" w:themeColor="background1" w:themeShade="BF"/>
+        </w:rPr>
+      </w:pPr>
+    </w:p>
+    <w:p>
+      <w:pPr>
+        <w:rPr>
+          <w:color w:val="BFBFBF" w:themeColor="background1" w:themeShade="BF"/>
+        </w:rPr>
+      </w:pPr>
+    </w:p>
+    <w:p>
+      <w:pPr>
+        <w:rPr>
+          <w:color w:val="BFBFBF" w:themeColor="background1" w:themeShade="BF"/>
+        </w:rPr>
+      </w:pPr>
+    </w:p>
+    <w:p>
+      <w:pPr>
+        <w:rPr>
+          <w:color w:val="000000" w:themeColor="text1"/>
+        </w:rPr>
+      </w:pPr>
+    </w:p>
+    <w:p>
+      <w:pPr>
+        <w:rPr>
+          <w:color w:val="000000" w:themeColor="text1"/>
+        </w:rPr>
+      </w:pPr>
+      <w:r>
+        <w:rPr>
+          <w:color w:val="000000" w:themeColor="text1"/>
+        </w:rPr>
+        <w:t>Camacho puede q haya q hacer algo de esto</w:t>
+      </w:r>
+    </w:p>
+    <w:p>
+      <w:pPr>
+        <w:rPr>
+          <w:color w:val="000000" w:themeColor="text1"/>
+        </w:rPr>
+      </w:pPr>
+      <w:r>
+        <w:rPr>
+          <w:color w:val="000000" w:themeColor="text1"/>
+        </w:rPr>
+        <w:drawing>
+          <wp:inline distT="0" distB="0" distL="0" distR="0" wp14:anchorId="335C9722" wp14:editId="2F8CA98A">
+            <wp:extent cx="6645910" cy="1843405"/>
+            <wp:effectExtent l="0" t="0" r="2540" b="4445"/>
+            <wp:docPr id="1" name="Imagen 1"/>
+            <wp:cNvGraphicFramePr>
+              <a:graphicFrameLocks xmlns:a="http://schemas.openxmlformats.org/drawingml/2006/main" noChangeAspect="1"/>
+            </wp:cNvGraphicFramePr>
+            <a:graphic xmlns:a="http://schemas.openxmlformats.org/drawingml/2006/main">
+              <a:graphicData uri="http://schemas.openxmlformats.org/drawingml/2006/picture">
+                <pic:pic xmlns:pic="http://schemas.openxmlformats.org/drawingml/2006/picture">
+                  <pic:nvPicPr>
+                    <pic:cNvPr id="1" name=""/>
+                    <pic:cNvPicPr/>
+                  </pic:nvPicPr>
+                  <pic:blipFill>
+                    <a:blip r:embed="rId5"/>
+                    <a:stretch>
+                      <a:fillRect/>
+                    </a:stretch>
+                  </pic:blipFill>
+                  <pic:spPr>
+                    <a:xfrm>
+                      <a:off x="0" y="0"/>
+                      <a:ext cx="6645910" cy="1843405"/>
+                    </a:xfrm>
+                    <a:prstGeom prst="rect">
+                      <a:avLst/>
+                    </a:prstGeom>
+                  </pic:spPr>
+                </pic:pic>
+              </a:graphicData>
+            </a:graphic>
+          </wp:inline>
+        </w:drawing>
+      </w:r>
     </w:p>
     <w:sectPr>
       <w:pgSz w:w="11906" w:h="16838"/>

</xml_diff>

<commit_message>
estoy poniendo la memoria bonica
</commit_message>
<xml_diff>
--- a/Comandos PL2 .docx
+++ b/Comandos PL2 .docx
@@ -2,15 +2,6 @@
 <file path=word/document.xml><?xml version="1.0" encoding="utf-8"?>
 <w:document xmlns:wpc="http://schemas.microsoft.com/office/word/2010/wordprocessingCanvas" xmlns:cx="http://schemas.microsoft.com/office/drawing/2014/chartex" xmlns:cx1="http://schemas.microsoft.com/office/drawing/2015/9/8/chartex" xmlns:cx2="http://schemas.microsoft.com/office/drawing/2015/10/21/chartex" xmlns:cx3="http://schemas.microsoft.com/office/drawing/2016/5/9/chartex" xmlns:cx4="http://schemas.microsoft.com/office/drawing/2016/5/10/chartex" xmlns:cx5="http://schemas.microsoft.com/office/drawing/2016/5/11/chartex" xmlns:cx6="http://schemas.microsoft.com/office/drawing/2016/5/12/chartex" xmlns:cx7="http://schemas.microsoft.com/office/drawing/2016/5/13/chartex" xmlns:cx8="http://schemas.microsoft.com/office/drawing/2016/5/14/chartex" xmlns:mc="http://schemas.openxmlformats.org/markup-compatibility/2006" xmlns:aink="http://schemas.microsoft.com/office/drawing/2016/ink" xmlns:am3d="http://schemas.microsoft.com/office/drawing/2017/model3d" xmlns:o="urn:schemas-microsoft-com:office:office" xmlns:oel="http://schemas.microsoft.com/office/2019/extlst" xmlns:r="http://schemas.openxmlformats.org/officeDocument/2006/relationships" xmlns:m="http://schemas.openxmlformats.org/officeDocument/2006/math" xmlns:v="urn:schemas-microsoft-com:vml" xmlns:wp14="http://schemas.microsoft.com/office/word/2010/wordprocessingDrawing" xmlns:wp="http://schemas.openxmlformats.org/drawingml/2006/wordprocessingDrawing" xmlns:w10="urn:schemas-microsoft-com:office:word" xmlns:w="http://schemas.openxmlformats.org/wordprocessingml/2006/main" xmlns:w14="http://schemas.microsoft.com/office/word/2010/wordml" xmlns:w15="http://schemas.microsoft.com/office/word/2012/wordml" xmlns:w16cex="http://schemas.microsoft.com/office/word/2018/wordml/cex" xmlns:w16cid="http://schemas.microsoft.com/office/word/2016/wordml/cid" xmlns:w16="http://schemas.microsoft.com/office/word/2018/wordml" xmlns:w16sdtdh="http://schemas.microsoft.com/office/word/2020/wordml/sdtdatahash" xmlns:w16se="http://schemas.microsoft.com/office/word/2015/wordml/symex" xmlns:wpg="http://schemas.microsoft.com/office/word/2010/wordprocessingGroup" xmlns:wpi="http://schemas.microsoft.com/office/word/2010/wordprocessingInk" xmlns:wne="http://schemas.microsoft.com/office/word/2006/wordml" xmlns:wps="http://schemas.microsoft.com/office/word/2010/wordprocessingShape" mc:Ignorable="w14 w15 w16se w16cid w16 w16cex w16sdtdh wp14">
   <w:body>
-    <w:p>
-      <w:pPr>
-        <w:pStyle w:val="Ttulo1"/>
-        <w:jc w:val="center"/>
-      </w:pPr>
-      <w:r>
-        <w:t>Comandos PL2 parte 2</w:t>
-      </w:r>
-    </w:p>
     <w:p>
       <w:pPr>
         <w:pStyle w:val="Prrafodelista"/>
@@ -1019,14 +1010,7 @@
         <w:rPr>
           <w:color w:val="BFBFBF" w:themeColor="background1" w:themeShade="BF"/>
         </w:rPr>
-        <w:t xml:space="preserve"> Solo se meten en las tablas finales las columnas comunes. Por ejemplo en este caso </w:t>
-      </w:r>
-      <w:r>
-        <w:rPr>
-          <w:color w:val="BFBFBF" w:themeColor="background1" w:themeShade="BF"/>
-        </w:rPr>
-        <w:lastRenderedPageBreak/>
-        <w:t xml:space="preserve">la tabla </w:t>
+        <w:t xml:space="preserve"> Solo se meten en las tablas finales las columnas comunes. Por ejemplo en este caso la tabla </w:t>
       </w:r>
       <w:proofErr w:type="spellStart"/>
       <w:proofErr w:type="gramStart"/>
@@ -1069,6 +1053,7 @@
           <w:sz w:val="40"/>
           <w:szCs w:val="40"/>
         </w:rPr>
+        <w:lastRenderedPageBreak/>
         <w:t>a</w:t>
       </w:r>
       <w:r>

</xml_diff>

<commit_message>
cambios en el sql y en los comandos
</commit_message>
<xml_diff>
--- a/Comandos PL2 .docx
+++ b/Comandos PL2 .docx
@@ -39,19 +39,122 @@
         <w:t>actores_pelis</w:t>
       </w:r>
       <w:r>
+        <w:t>_intermedio</w:t>
+      </w:r>
+      <w:proofErr w:type="spellEnd"/>
+      <w:r>
+        <w:t xml:space="preserve">(año </w:t>
+      </w:r>
+      <w:proofErr w:type="spellStart"/>
+      <w:r>
+        <w:t>int</w:t>
+      </w:r>
+      <w:proofErr w:type="spellEnd"/>
+      <w:r>
+        <w:t xml:space="preserve">, </w:t>
+      </w:r>
+      <w:proofErr w:type="spellStart"/>
+      <w:r>
+        <w:t>pelicula</w:t>
+      </w:r>
+      <w:proofErr w:type="spellEnd"/>
+      <w:r>
+        <w:t xml:space="preserve"> </w:t>
+      </w:r>
+      <w:proofErr w:type="spellStart"/>
+      <w:r>
+        <w:t>text</w:t>
+      </w:r>
+      <w:proofErr w:type="spellEnd"/>
+      <w:r>
+        <w:t xml:space="preserve">, actor </w:t>
+      </w:r>
+      <w:proofErr w:type="spellStart"/>
+      <w:r>
+        <w:t>text</w:t>
+      </w:r>
+      <w:proofErr w:type="spellEnd"/>
+      <w:r>
+        <w:t>);</w:t>
+      </w:r>
+    </w:p>
+    <w:p/>
+    <w:p>
+      <w:r>
+        <w:t>CREATE TABLE actores</w:t>
+      </w:r>
+      <w:r>
         <w:t>_</w:t>
       </w:r>
-      <w:proofErr w:type="gramStart"/>
+      <w:r>
+        <w:t xml:space="preserve"> </w:t>
+      </w:r>
       <w:r>
         <w:t>intermedio</w:t>
       </w:r>
-      <w:proofErr w:type="spellEnd"/>
-      <w:r>
-        <w:t>(</w:t>
-      </w:r>
-      <w:proofErr w:type="gramEnd"/>
-      <w:r>
-        <w:t xml:space="preserve">año </w:t>
+      <w:r>
+        <w:t xml:space="preserve"> </w:t>
+      </w:r>
+      <w:r>
+        <w:t xml:space="preserve">(nombre </w:t>
+      </w:r>
+      <w:proofErr w:type="spellStart"/>
+      <w:r>
+        <w:t>text</w:t>
+      </w:r>
+      <w:proofErr w:type="spellEnd"/>
+      <w:r>
+        <w:t>, fecha_nacimiento date);</w:t>
+      </w:r>
+    </w:p>
+    <w:p/>
+    <w:p>
+      <w:r>
+        <w:t>CREATE TABLE directores</w:t>
+      </w:r>
+      <w:r>
+        <w:t>_</w:t>
+      </w:r>
+      <w:r>
+        <w:t xml:space="preserve"> </w:t>
+      </w:r>
+      <w:r>
+        <w:t>intermedio</w:t>
+      </w:r>
+      <w:r>
+        <w:t xml:space="preserve"> </w:t>
+      </w:r>
+      <w:r>
+        <w:t xml:space="preserve">(nombre </w:t>
+      </w:r>
+      <w:proofErr w:type="spellStart"/>
+      <w:r>
+        <w:t>text</w:t>
+      </w:r>
+      <w:proofErr w:type="spellEnd"/>
+      <w:r>
+        <w:t>, fecha_nacimiento date);</w:t>
+      </w:r>
+    </w:p>
+    <w:p/>
+    <w:p>
+      <w:r>
+        <w:t xml:space="preserve">CREATE TABLE </w:t>
+      </w:r>
+      <w:r>
+        <w:t>pel</w:t>
+      </w:r>
+      <w:r>
+        <w:t>i</w:t>
+      </w:r>
+      <w:r>
+        <w:t>culas_intermedio</w:t>
+      </w:r>
+      <w:r>
+        <w:t xml:space="preserve"> </w:t>
+      </w:r>
+      <w:r>
+        <w:t xml:space="preserve">(año </w:t>
       </w:r>
       <w:proofErr w:type="spellStart"/>
       <w:r>
@@ -59,11 +162,19 @@
       </w:r>
       <w:proofErr w:type="spellEnd"/>
       <w:r>
+        <w:t xml:space="preserve">, titulo </w:t>
+      </w:r>
+      <w:proofErr w:type="spellStart"/>
+      <w:r>
+        <w:t>text</w:t>
+      </w:r>
+      <w:proofErr w:type="spellEnd"/>
+      <w:r>
         <w:t xml:space="preserve">, </w:t>
       </w:r>
       <w:proofErr w:type="spellStart"/>
       <w:r>
-        <w:t>pelicula</w:t>
+        <w:t>generos</w:t>
       </w:r>
       <w:proofErr w:type="spellEnd"/>
       <w:r>
@@ -75,7 +186,23 @@
       </w:r>
       <w:proofErr w:type="spellEnd"/>
       <w:r>
-        <w:t xml:space="preserve">, actor </w:t>
+        <w:t xml:space="preserve">, </w:t>
+      </w:r>
+      <w:proofErr w:type="spellStart"/>
+      <w:r>
+        <w:t>puntuacion</w:t>
+      </w:r>
+      <w:proofErr w:type="spellEnd"/>
+      <w:r>
+        <w:t xml:space="preserve"> </w:t>
+      </w:r>
+      <w:proofErr w:type="spellStart"/>
+      <w:r>
+        <w:t>float</w:t>
+      </w:r>
+      <w:proofErr w:type="spellEnd"/>
+      <w:r>
+        <w:t xml:space="preserve">, duracion </w:t>
       </w:r>
       <w:proofErr w:type="spellStart"/>
       <w:r>
@@ -83,28 +210,7 @@
       </w:r>
       <w:proofErr w:type="spellEnd"/>
       <w:r>
-        <w:t>);</w:t>
-      </w:r>
-    </w:p>
-    <w:p/>
-    <w:p>
-      <w:r>
-        <w:t>CREATE TABLE actores</w:t>
-      </w:r>
-      <w:r>
-        <w:t>_</w:t>
-      </w:r>
-      <w:r>
-        <w:t xml:space="preserve"> </w:t>
-      </w:r>
-      <w:r>
-        <w:t>intermedio</w:t>
-      </w:r>
-      <w:r>
-        <w:t xml:space="preserve"> </w:t>
-      </w:r>
-      <w:r>
-        <w:t xml:space="preserve">(nombre </w:t>
+        <w:t xml:space="preserve">, idioma </w:t>
       </w:r>
       <w:proofErr w:type="spellStart"/>
       <w:r>
@@ -112,153 +218,7 @@
       </w:r>
       <w:proofErr w:type="spellEnd"/>
       <w:r>
-        <w:t xml:space="preserve">, </w:t>
-      </w:r>
-      <w:proofErr w:type="spellStart"/>
-      <w:r>
-        <w:t>fecha_nacimiento</w:t>
-      </w:r>
-      <w:proofErr w:type="spellEnd"/>
-      <w:r>
-        <w:t xml:space="preserve"> date);</w:t>
-      </w:r>
-    </w:p>
-    <w:p/>
-    <w:p>
-      <w:r>
-        <w:t>CREATE TABLE directores</w:t>
-      </w:r>
-      <w:r>
-        <w:t>_</w:t>
-      </w:r>
-      <w:r>
-        <w:t xml:space="preserve"> </w:t>
-      </w:r>
-      <w:r>
-        <w:t>intermedio</w:t>
-      </w:r>
-      <w:r>
-        <w:t xml:space="preserve"> </w:t>
-      </w:r>
-      <w:r>
-        <w:t xml:space="preserve">(nombre </w:t>
-      </w:r>
-      <w:proofErr w:type="spellStart"/>
-      <w:r>
-        <w:t>text</w:t>
-      </w:r>
-      <w:proofErr w:type="spellEnd"/>
-      <w:r>
-        <w:t xml:space="preserve">, </w:t>
-      </w:r>
-      <w:proofErr w:type="spellStart"/>
-      <w:r>
-        <w:t>fecha_nacimiento</w:t>
-      </w:r>
-      <w:proofErr w:type="spellEnd"/>
-      <w:r>
-        <w:t xml:space="preserve"> date);</w:t>
-      </w:r>
-    </w:p>
-    <w:p/>
-    <w:p>
-      <w:r>
-        <w:t xml:space="preserve">CREATE TABLE </w:t>
-      </w:r>
-      <w:r>
-        <w:t>películas_</w:t>
-      </w:r>
-      <w:r>
-        <w:t xml:space="preserve"> </w:t>
-      </w:r>
-      <w:r>
-        <w:t>intermedio</w:t>
-      </w:r>
-      <w:r>
-        <w:t xml:space="preserve"> </w:t>
-      </w:r>
-      <w:r>
-        <w:t xml:space="preserve">(año </w:t>
-      </w:r>
-      <w:proofErr w:type="spellStart"/>
-      <w:r>
-        <w:t>int</w:t>
-      </w:r>
-      <w:proofErr w:type="spellEnd"/>
-      <w:r>
-        <w:t xml:space="preserve">, titulo </w:t>
-      </w:r>
-      <w:proofErr w:type="spellStart"/>
-      <w:r>
-        <w:t>text</w:t>
-      </w:r>
-      <w:proofErr w:type="spellEnd"/>
-      <w:r>
-        <w:t xml:space="preserve">, </w:t>
-      </w:r>
-      <w:proofErr w:type="spellStart"/>
-      <w:r>
-        <w:t>generos</w:t>
-      </w:r>
-      <w:proofErr w:type="spellEnd"/>
-      <w:r>
-        <w:t xml:space="preserve"> </w:t>
-      </w:r>
-      <w:proofErr w:type="spellStart"/>
-      <w:r>
-        <w:t>text</w:t>
-      </w:r>
-      <w:proofErr w:type="spellEnd"/>
-      <w:r>
-        <w:t xml:space="preserve">, </w:t>
-      </w:r>
-      <w:proofErr w:type="spellStart"/>
-      <w:r>
-        <w:t>puntuacion</w:t>
-      </w:r>
-      <w:proofErr w:type="spellEnd"/>
-      <w:r>
-        <w:t xml:space="preserve"> </w:t>
-      </w:r>
-      <w:proofErr w:type="spellStart"/>
-      <w:r>
-        <w:t>float</w:t>
-      </w:r>
-      <w:proofErr w:type="spellEnd"/>
-      <w:r>
-        <w:t xml:space="preserve">, </w:t>
-      </w:r>
-      <w:proofErr w:type="spellStart"/>
-      <w:r>
-        <w:t>duracion</w:t>
-      </w:r>
-      <w:proofErr w:type="spellEnd"/>
-      <w:r>
-        <w:t xml:space="preserve"> </w:t>
-      </w:r>
-      <w:proofErr w:type="spellStart"/>
-      <w:r>
-        <w:t>text</w:t>
-      </w:r>
-      <w:proofErr w:type="spellEnd"/>
-      <w:r>
-        <w:t xml:space="preserve">, idioma </w:t>
-      </w:r>
-      <w:proofErr w:type="spellStart"/>
-      <w:r>
-        <w:t>text</w:t>
-      </w:r>
-      <w:proofErr w:type="spellEnd"/>
-      <w:r>
-        <w:t xml:space="preserve">, </w:t>
-      </w:r>
-      <w:proofErr w:type="spellStart"/>
-      <w:r>
-        <w:t>calificacion</w:t>
-      </w:r>
-      <w:proofErr w:type="spellEnd"/>
-      <w:r>
-        <w:t xml:space="preserve"> </w:t>
+        <w:t xml:space="preserve">, calificacion </w:t>
       </w:r>
       <w:proofErr w:type="spellStart"/>
       <w:r>
@@ -518,15 +478,7 @@
         <w:t xml:space="preserve"> </w:t>
       </w:r>
       <w:r>
-        <w:t xml:space="preserve">(nombre, </w:t>
-      </w:r>
-      <w:proofErr w:type="spellStart"/>
-      <w:r>
-        <w:t>fecha_nacimiento</w:t>
-      </w:r>
-      <w:proofErr w:type="spellEnd"/>
-      <w:r>
-        <w:t>) from '/Users/alvarocamacho/Desktop/</w:t>
+        <w:t>(nombre, fecha_nacimiento) from '/Users/alvarocamacho/Desktop/</w:t>
       </w:r>
       <w:proofErr w:type="spellStart"/>
       <w:r>
@@ -563,15 +515,7 @@
         <w:t xml:space="preserve"> </w:t>
       </w:r>
       <w:r>
-        <w:t xml:space="preserve">(nombre, </w:t>
-      </w:r>
-      <w:proofErr w:type="spellStart"/>
-      <w:r>
-        <w:t>fecha_nacimiento</w:t>
-      </w:r>
-      <w:proofErr w:type="spellEnd"/>
-      <w:r>
-        <w:t>) from '/Users/alvarocamacho/Desktop/</w:t>
+        <w:t>(nombre, fecha_nacimiento) from '/Users/alvarocamacho/Desktop/</w:t>
       </w:r>
       <w:proofErr w:type="spellStart"/>
       <w:r>
@@ -596,13 +540,13 @@
         <w:t xml:space="preserve">COPY </w:t>
       </w:r>
       <w:r>
-        <w:t>películas_</w:t>
-      </w:r>
-      <w:r>
-        <w:t xml:space="preserve"> </w:t>
-      </w:r>
-      <w:r>
-        <w:t>intermedio</w:t>
+        <w:t>pel</w:t>
+      </w:r>
+      <w:r>
+        <w:t>i</w:t>
+      </w:r>
+      <w:r>
+        <w:t>culas_intermedio</w:t>
       </w:r>
       <w:r>
         <w:t xml:space="preserve"> </w:t>
@@ -624,23 +568,7 @@
       </w:r>
       <w:proofErr w:type="spellEnd"/>
       <w:r>
-        <w:t xml:space="preserve">, </w:t>
-      </w:r>
-      <w:proofErr w:type="spellStart"/>
-      <w:r>
-        <w:t>duracion</w:t>
-      </w:r>
-      <w:proofErr w:type="spellEnd"/>
-      <w:r>
-        <w:t xml:space="preserve">, idioma, </w:t>
-      </w:r>
-      <w:proofErr w:type="spellStart"/>
-      <w:r>
-        <w:t>calificacion</w:t>
-      </w:r>
-      <w:proofErr w:type="spellEnd"/>
-      <w:r>
-        <w:t>) from '/Users/alvarocamacho/Desktop/</w:t>
+        <w:t>, duracion, idioma, calificacion) from '/Users/alvarocamacho/Desktop/</w:t>
       </w:r>
       <w:proofErr w:type="spellStart"/>
       <w:r>
@@ -799,239 +727,609 @@
         </w:rPr>
         <w:t>Meter datos a las tablas finales</w:t>
       </w:r>
-    </w:p>
-    <w:p>
-      <w:r>
+      <w:r>
+        <w:rPr>
+          <w:color w:val="4472C4" w:themeColor="accent1"/>
+        </w:rPr>
+        <w:t xml:space="preserve"> (haciendo cambios en las constrains y tablas)</w:t>
+      </w:r>
+    </w:p>
+    <w:p>
+      <w:pPr>
+        <w:rPr>
+          <w:color w:val="FF0000"/>
+        </w:rPr>
+      </w:pPr>
+      <w:r>
+        <w:t xml:space="preserve">INSERT INTO peliculas.personal(nombre, </w:t>
+      </w:r>
+      <w:r>
+        <w:t>año nacimiento</w:t>
+      </w:r>
+      <w:r>
+        <w:t>) SELECT nombre, fecha_nacimiento FROM actores_intermedio</w:t>
+      </w:r>
+      <w:r>
+        <w:t xml:space="preserve"> </w:t>
+      </w:r>
+      <w:r>
+        <w:rPr>
+          <w:color w:val="FF0000"/>
+        </w:rPr>
+        <w:t xml:space="preserve">Falta nacionalidad </w:t>
+      </w:r>
+    </w:p>
+    <w:p>
+      <w:pPr>
+        <w:rPr>
+          <w:color w:val="FF0000"/>
+        </w:rPr>
+      </w:pPr>
+      <w:r>
+        <w:rPr>
+          <w:color w:val="FF0000"/>
+        </w:rPr>
+        <w:t xml:space="preserve">(así se meten en la tabla final (películas.personal) el nombre y año_nacimiento desde la tabla intermedia (actores_intermedio) Solo se meten en las tablas finales las columnas comunes. Por ejemplo en este caso la tabla peliculas.personal también tiene apartado de nacionalidad, pero como la tabla intermedia no, pues no se </w:t>
+      </w:r>
+      <w:r>
+        <w:rPr>
+          <w:color w:val="FF0000"/>
+        </w:rPr>
+        <w:t>puede añadir o eso creo</w:t>
+      </w:r>
+      <w:r>
+        <w:rPr>
+          <w:color w:val="FF0000"/>
+        </w:rPr>
+        <w:t>)</w:t>
+      </w:r>
+    </w:p>
+    <w:p>
+      <w:pPr>
+        <w:rPr>
+          <w:color w:val="000000" w:themeColor="text1"/>
+        </w:rPr>
+      </w:pPr>
+      <w:r>
+        <w:rPr>
+          <w:color w:val="000000" w:themeColor="text1"/>
+        </w:rPr>
+        <w:lastRenderedPageBreak/>
+        <w:t xml:space="preserve">INSERT INTO peliculas.peliculas(año, titulo, duracion, idioma, calificacion) SELECT </w:t>
+      </w:r>
+      <w:r>
+        <w:rPr>
+          <w:color w:val="000000" w:themeColor="text1"/>
+        </w:rPr>
+        <w:t xml:space="preserve">distinct </w:t>
+      </w:r>
+      <w:r>
+        <w:rPr>
+          <w:color w:val="000000" w:themeColor="text1"/>
+        </w:rPr>
+        <w:t>año, titulo, duracion, idioma, calificacion FROM peliculas_intermedio</w:t>
+      </w:r>
+      <w:r>
+        <w:rPr>
+          <w:color w:val="000000" w:themeColor="text1"/>
+        </w:rPr>
+        <w:t>;</w:t>
+      </w:r>
+      <w:r>
+        <w:rPr>
+          <w:color w:val="000000" w:themeColor="text1"/>
+        </w:rPr>
+        <w:tab/>
+        <w:t xml:space="preserve">      </w:t>
+      </w:r>
+      <w:r>
+        <w:rPr>
+          <w:color w:val="000000" w:themeColor="text1"/>
+        </w:rPr>
+        <w:tab/>
+      </w:r>
+    </w:p>
+    <w:p>
+      <w:pPr>
+        <w:rPr>
+          <w:color w:val="BFBFBF" w:themeColor="background1" w:themeShade="BF"/>
+        </w:rPr>
+      </w:pPr>
+    </w:p>
+    <w:p>
+      <w:pPr>
+        <w:rPr>
+          <w:color w:val="000000" w:themeColor="text1"/>
+        </w:rPr>
+      </w:pPr>
+      <w:r>
+        <w:rPr>
+          <w:color w:val="000000" w:themeColor="text1"/>
+        </w:rPr>
+        <w:t xml:space="preserve">INSERT INTO peliculas.actua(nombre_personal_actor, </w:t>
+      </w:r>
+      <w:proofErr w:type="spellStart"/>
+      <w:r>
+        <w:rPr>
+          <w:color w:val="000000" w:themeColor="text1"/>
+        </w:rPr>
+        <w:t>año_peliculas</w:t>
+      </w:r>
+      <w:proofErr w:type="spellEnd"/>
+      <w:r>
+        <w:rPr>
+          <w:color w:val="000000" w:themeColor="text1"/>
+        </w:rPr>
+        <w:t xml:space="preserve">, </w:t>
+      </w:r>
+      <w:proofErr w:type="spellStart"/>
+      <w:r>
+        <w:rPr>
+          <w:color w:val="000000" w:themeColor="text1"/>
+        </w:rPr>
+        <w:t>titulo_peliculas</w:t>
+      </w:r>
+      <w:proofErr w:type="spellEnd"/>
+      <w:r>
+        <w:rPr>
+          <w:color w:val="000000" w:themeColor="text1"/>
+        </w:rPr>
+        <w:t xml:space="preserve">) SELECT </w:t>
+      </w:r>
+      <w:r>
+        <w:rPr>
+          <w:color w:val="000000" w:themeColor="text1"/>
+        </w:rPr>
+        <w:t xml:space="preserve">distinct </w:t>
+      </w:r>
+      <w:r>
+        <w:rPr>
+          <w:color w:val="000000" w:themeColor="text1"/>
+        </w:rPr>
+        <w:t xml:space="preserve">actor, año, </w:t>
+      </w:r>
+      <w:proofErr w:type="spellStart"/>
+      <w:r>
+        <w:rPr>
+          <w:color w:val="000000" w:themeColor="text1"/>
+        </w:rPr>
+        <w:t>pelicula</w:t>
+      </w:r>
+      <w:proofErr w:type="spellEnd"/>
+      <w:r>
+        <w:rPr>
+          <w:color w:val="000000" w:themeColor="text1"/>
+        </w:rPr>
+        <w:t xml:space="preserve"> FROM </w:t>
+      </w:r>
+      <w:proofErr w:type="spellStart"/>
+      <w:r>
+        <w:rPr>
+          <w:color w:val="000000" w:themeColor="text1"/>
+        </w:rPr>
+        <w:t>actores_pelis_intermedio</w:t>
+      </w:r>
+      <w:proofErr w:type="spellEnd"/>
+      <w:r>
+        <w:rPr>
+          <w:color w:val="000000" w:themeColor="text1"/>
+        </w:rPr>
+        <w:t>;</w:t>
+      </w:r>
+    </w:p>
+    <w:p>
+      <w:pPr>
+        <w:rPr>
+          <w:color w:val="000000" w:themeColor="text1"/>
+        </w:rPr>
+      </w:pPr>
+    </w:p>
+    <w:p>
+      <w:pPr>
+        <w:rPr>
+          <w:color w:val="000000" w:themeColor="text1"/>
+        </w:rPr>
+      </w:pPr>
+      <w:r>
+        <w:rPr>
+          <w:color w:val="000000" w:themeColor="text1"/>
+        </w:rPr>
         <w:t xml:space="preserve">INSERT INTO </w:t>
       </w:r>
       <w:proofErr w:type="spellStart"/>
+      <w:r>
+        <w:rPr>
+          <w:color w:val="000000" w:themeColor="text1"/>
+        </w:rPr>
+        <w:t>peliculas.</w:t>
+      </w:r>
+      <w:r>
+        <w:rPr>
+          <w:color w:val="000000" w:themeColor="text1"/>
+        </w:rPr>
+        <w:t>actor</w:t>
+      </w:r>
+      <w:proofErr w:type="spellEnd"/>
+      <w:r>
+        <w:rPr>
+          <w:color w:val="000000" w:themeColor="text1"/>
+        </w:rPr>
+        <w:t>(</w:t>
+      </w:r>
+      <w:proofErr w:type="spellStart"/>
+      <w:r>
+        <w:rPr>
+          <w:color w:val="000000" w:themeColor="text1"/>
+        </w:rPr>
+        <w:t>nombre_personal</w:t>
+      </w:r>
+      <w:proofErr w:type="spellEnd"/>
+      <w:r>
+        <w:rPr>
+          <w:color w:val="000000" w:themeColor="text1"/>
+        </w:rPr>
+        <w:t xml:space="preserve">) SELECT distinct actor FROM </w:t>
+      </w:r>
+      <w:proofErr w:type="spellStart"/>
+      <w:r>
+        <w:rPr>
+          <w:color w:val="000000" w:themeColor="text1"/>
+        </w:rPr>
+        <w:t>actores_pelis_intermedio</w:t>
+      </w:r>
+      <w:proofErr w:type="spellEnd"/>
+      <w:r>
+        <w:rPr>
+          <w:color w:val="000000" w:themeColor="text1"/>
+        </w:rPr>
+        <w:t>;</w:t>
+      </w:r>
+    </w:p>
+    <w:p>
+      <w:pPr>
+        <w:rPr>
+          <w:color w:val="000000" w:themeColor="text1"/>
+        </w:rPr>
+      </w:pPr>
+    </w:p>
+    <w:p>
+      <w:pPr>
+        <w:rPr>
+          <w:color w:val="FF0000"/>
+        </w:rPr>
+      </w:pPr>
+      <w:r>
+        <w:rPr>
+          <w:color w:val="000000" w:themeColor="text1"/>
+        </w:rPr>
+        <w:t xml:space="preserve">INSERT INTO </w:t>
+      </w:r>
+      <w:proofErr w:type="spellStart"/>
+      <w:r>
+        <w:rPr>
+          <w:color w:val="000000" w:themeColor="text1"/>
+        </w:rPr>
+        <w:t>peliculas.criticas</w:t>
+      </w:r>
+      <w:proofErr w:type="spellEnd"/>
+      <w:r>
+        <w:rPr>
+          <w:color w:val="000000" w:themeColor="text1"/>
+        </w:rPr>
+        <w:t xml:space="preserve">(critico, </w:t>
+      </w:r>
+      <w:proofErr w:type="spellStart"/>
+      <w:r>
+        <w:rPr>
+          <w:color w:val="000000" w:themeColor="text1"/>
+        </w:rPr>
+        <w:t>puntuacion</w:t>
+      </w:r>
+      <w:proofErr w:type="spellEnd"/>
+      <w:r>
+        <w:rPr>
+          <w:color w:val="000000" w:themeColor="text1"/>
+        </w:rPr>
+        <w:t xml:space="preserve">, texto, </w:t>
+      </w:r>
+      <w:proofErr w:type="spellStart"/>
+      <w:r>
+        <w:rPr>
+          <w:color w:val="000000" w:themeColor="text1"/>
+        </w:rPr>
+        <w:t>año_peliculas</w:t>
+      </w:r>
+      <w:proofErr w:type="spellEnd"/>
+      <w:r>
+        <w:rPr>
+          <w:color w:val="000000" w:themeColor="text1"/>
+        </w:rPr>
+        <w:t xml:space="preserve">, </w:t>
+      </w:r>
+      <w:proofErr w:type="spellStart"/>
+      <w:r>
+        <w:rPr>
+          <w:color w:val="000000" w:themeColor="text1"/>
+        </w:rPr>
+        <w:t>titulo_peliculas</w:t>
+      </w:r>
+      <w:proofErr w:type="spellEnd"/>
+      <w:r>
+        <w:rPr>
+          <w:color w:val="000000" w:themeColor="text1"/>
+        </w:rPr>
+        <w:t xml:space="preserve">, </w:t>
+      </w:r>
+      <w:proofErr w:type="spellStart"/>
+      <w:r>
+        <w:rPr>
+          <w:color w:val="000000" w:themeColor="text1"/>
+        </w:rPr>
+        <w:t>url_pag_web</w:t>
+      </w:r>
+      <w:proofErr w:type="spellEnd"/>
+      <w:r>
+        <w:rPr>
+          <w:color w:val="000000" w:themeColor="text1"/>
+        </w:rPr>
+        <w:t xml:space="preserve">) SELECT distinct autor, </w:t>
+      </w:r>
+      <w:proofErr w:type="spellStart"/>
+      <w:r>
+        <w:rPr>
+          <w:color w:val="000000" w:themeColor="text1"/>
+        </w:rPr>
+        <w:t>puntuacion</w:t>
+      </w:r>
+      <w:proofErr w:type="spellEnd"/>
+      <w:r>
+        <w:rPr>
+          <w:color w:val="000000" w:themeColor="text1"/>
+        </w:rPr>
+        <w:t xml:space="preserve">, contenido, año, titulo, </w:t>
+      </w:r>
+      <w:proofErr w:type="spellStart"/>
+      <w:r>
+        <w:rPr>
+          <w:color w:val="000000" w:themeColor="text1"/>
+        </w:rPr>
+        <w:t>pagina_web</w:t>
+      </w:r>
+      <w:proofErr w:type="spellEnd"/>
+      <w:r>
+        <w:rPr>
+          <w:color w:val="000000" w:themeColor="text1"/>
+        </w:rPr>
+        <w:t xml:space="preserve"> FROM </w:t>
+      </w:r>
+      <w:proofErr w:type="spellStart"/>
+      <w:r>
+        <w:rPr>
+          <w:color w:val="000000" w:themeColor="text1"/>
+        </w:rPr>
+        <w:t>pelis_comentarios_intermedio</w:t>
+      </w:r>
+      <w:proofErr w:type="spellEnd"/>
+      <w:r>
+        <w:rPr>
+          <w:color w:val="000000" w:themeColor="text1"/>
+        </w:rPr>
+        <w:t>;</w:t>
+      </w:r>
+      <w:r>
+        <w:rPr>
+          <w:color w:val="000000" w:themeColor="text1"/>
+        </w:rPr>
+        <w:t xml:space="preserve"> </w:t>
+      </w:r>
+      <w:r>
+        <w:rPr>
+          <w:color w:val="FF0000"/>
+        </w:rPr>
+        <w:t>Falta fecha porque en la tabla intermedia no tienen fecha las criticas</w:t>
+      </w:r>
+    </w:p>
+    <w:p>
+      <w:pPr>
+        <w:rPr>
+          <w:color w:val="000000" w:themeColor="text1"/>
+        </w:rPr>
+      </w:pPr>
+    </w:p>
+    <w:p>
+      <w:pPr>
+        <w:rPr>
+          <w:color w:val="000000" w:themeColor="text1"/>
+        </w:rPr>
+      </w:pPr>
+      <w:r>
+        <w:rPr>
+          <w:color w:val="000000" w:themeColor="text1"/>
+        </w:rPr>
+        <w:t>INSERT INTO peliculas.director(nombre_personal) SELECT distinct nombre FROM directores_intermedio;</w:t>
+      </w:r>
+    </w:p>
+    <w:p>
+      <w:pPr>
+        <w:rPr>
+          <w:color w:val="000000" w:themeColor="text1"/>
+        </w:rPr>
+      </w:pPr>
+    </w:p>
+    <w:p>
+      <w:pPr>
+        <w:rPr>
+          <w:color w:val="000000" w:themeColor="text1"/>
+        </w:rPr>
+      </w:pPr>
+      <w:r>
+        <w:rPr>
+          <w:color w:val="000000" w:themeColor="text1"/>
+        </w:rPr>
+        <w:t xml:space="preserve">INSERT INTO </w:t>
+      </w:r>
+      <w:proofErr w:type="spellStart"/>
+      <w:r>
+        <w:rPr>
+          <w:color w:val="000000" w:themeColor="text1"/>
+        </w:rPr>
+        <w:t>peliculas.generos</w:t>
+      </w:r>
+      <w:proofErr w:type="spellEnd"/>
+      <w:r>
+        <w:rPr>
+          <w:color w:val="000000" w:themeColor="text1"/>
+        </w:rPr>
+        <w:t xml:space="preserve">(genero, </w:t>
+      </w:r>
+      <w:proofErr w:type="spellStart"/>
+      <w:r>
+        <w:rPr>
+          <w:color w:val="000000" w:themeColor="text1"/>
+        </w:rPr>
+        <w:t>año_peliculas</w:t>
+      </w:r>
+      <w:proofErr w:type="spellEnd"/>
+      <w:r>
+        <w:rPr>
+          <w:color w:val="000000" w:themeColor="text1"/>
+        </w:rPr>
+        <w:t xml:space="preserve">, </w:t>
+      </w:r>
+      <w:proofErr w:type="spellStart"/>
+      <w:r>
+        <w:rPr>
+          <w:color w:val="000000" w:themeColor="text1"/>
+        </w:rPr>
+        <w:t>titulo_peliculas</w:t>
+      </w:r>
+      <w:proofErr w:type="spellEnd"/>
+      <w:r>
+        <w:rPr>
+          <w:color w:val="000000" w:themeColor="text1"/>
+        </w:rPr>
+        <w:t>) SELECT distinct</w:t>
+      </w:r>
+    </w:p>
+    <w:p>
+      <w:pPr>
+        <w:rPr>
+          <w:color w:val="000000" w:themeColor="text1"/>
+          <w:lang w:val="en-US"/>
+        </w:rPr>
+      </w:pPr>
+      <w:r>
+        <w:rPr>
+          <w:color w:val="000000" w:themeColor="text1"/>
+        </w:rPr>
+        <w:t xml:space="preserve">     </w:t>
+      </w:r>
+      <w:r>
+        <w:rPr>
+          <w:color w:val="000000" w:themeColor="text1"/>
+          <w:lang w:val="en-US"/>
+        </w:rPr>
+        <w:t>regexp_split_to_</w:t>
+      </w:r>
       <w:proofErr w:type="gramStart"/>
       <w:r>
-        <w:t>peliculas.personal</w:t>
-      </w:r>
-      <w:proofErr w:type="spellEnd"/>
+        <w:rPr>
+          <w:color w:val="000000" w:themeColor="text1"/>
+          <w:lang w:val="en-US"/>
+        </w:rPr>
+        <w:t>table(</w:t>
+      </w:r>
       <w:proofErr w:type="gramEnd"/>
       <w:r>
-        <w:t xml:space="preserve">(nombre, </w:t>
-      </w:r>
-      <w:proofErr w:type="spellStart"/>
-      <w:r>
-        <w:t>año_nacimiento</w:t>
-      </w:r>
-      <w:proofErr w:type="spellEnd"/>
-      <w:r>
-        <w:t xml:space="preserve">) SELECT nombre, </w:t>
-      </w:r>
-      <w:proofErr w:type="spellStart"/>
-      <w:r>
-        <w:t>fecha_nacimiento</w:t>
-      </w:r>
-      <w:proofErr w:type="spellEnd"/>
-      <w:r>
-        <w:t xml:space="preserve"> FROM </w:t>
-      </w:r>
-      <w:proofErr w:type="spellStart"/>
-      <w:r>
-        <w:t>actores_intermedio</w:t>
-      </w:r>
-      <w:proofErr w:type="spellEnd"/>
-    </w:p>
-    <w:p>
-      <w:pPr>
-        <w:rPr>
-          <w:color w:val="BFBFBF" w:themeColor="background1" w:themeShade="BF"/>
-        </w:rPr>
-      </w:pPr>
-      <w:r>
-        <w:rPr>
-          <w:color w:val="BFBFBF" w:themeColor="background1" w:themeShade="BF"/>
-        </w:rPr>
-        <w:t>(así se meten en la tabla final (</w:t>
-      </w:r>
-      <w:proofErr w:type="spellStart"/>
-      <w:proofErr w:type="gramStart"/>
-      <w:r>
-        <w:rPr>
-          <w:color w:val="BFBFBF" w:themeColor="background1" w:themeShade="BF"/>
-        </w:rPr>
-        <w:t>películas.personal</w:t>
-      </w:r>
-      <w:proofErr w:type="spellEnd"/>
-      <w:proofErr w:type="gramEnd"/>
-      <w:r>
-        <w:rPr>
-          <w:color w:val="BFBFBF" w:themeColor="background1" w:themeShade="BF"/>
-        </w:rPr>
-        <w:t xml:space="preserve">) el nombre y </w:t>
-      </w:r>
-      <w:proofErr w:type="spellStart"/>
-      <w:r>
-        <w:rPr>
-          <w:color w:val="BFBFBF" w:themeColor="background1" w:themeShade="BF"/>
-        </w:rPr>
-        <w:t>año_nacimiento</w:t>
-      </w:r>
-      <w:proofErr w:type="spellEnd"/>
-      <w:r>
-        <w:rPr>
-          <w:color w:val="BFBFBF" w:themeColor="background1" w:themeShade="BF"/>
-        </w:rPr>
-        <w:t xml:space="preserve"> desde la tabla intermedia (</w:t>
-      </w:r>
-      <w:proofErr w:type="spellStart"/>
-      <w:r>
-        <w:rPr>
-          <w:color w:val="BFBFBF" w:themeColor="background1" w:themeShade="BF"/>
-        </w:rPr>
-        <w:t>actores_intermedio</w:t>
-      </w:r>
-      <w:proofErr w:type="spellEnd"/>
-      <w:r>
-        <w:rPr>
-          <w:color w:val="BFBFBF" w:themeColor="background1" w:themeShade="BF"/>
-        </w:rPr>
-        <w:t>)</w:t>
-      </w:r>
-      <w:r>
-        <w:rPr>
-          <w:color w:val="BFBFBF" w:themeColor="background1" w:themeShade="BF"/>
-        </w:rPr>
-        <w:t xml:space="preserve"> Solo se meten en las tablas finales las columnas comunes. Por ejemplo en este caso la tabla </w:t>
-      </w:r>
-      <w:proofErr w:type="spellStart"/>
-      <w:proofErr w:type="gramStart"/>
-      <w:r>
-        <w:rPr>
-          <w:color w:val="BFBFBF" w:themeColor="background1" w:themeShade="BF"/>
-        </w:rPr>
-        <w:t>peliculas.personal</w:t>
-      </w:r>
-      <w:proofErr w:type="spellEnd"/>
-      <w:proofErr w:type="gramEnd"/>
-      <w:r>
-        <w:rPr>
-          <w:color w:val="BFBFBF" w:themeColor="background1" w:themeShade="BF"/>
-        </w:rPr>
-        <w:t xml:space="preserve"> también tiene apartado de nacionalidad, pero como la tabla intermedia no, pues no se añade</w:t>
-      </w:r>
-      <w:r>
-        <w:rPr>
-          <w:color w:val="BFBFBF" w:themeColor="background1" w:themeShade="BF"/>
-        </w:rPr>
-        <w:t>)</w:t>
-      </w:r>
-    </w:p>
-    <w:p>
-      <w:pPr>
-        <w:rPr>
-          <w:color w:val="000000" w:themeColor="text1"/>
-        </w:rPr>
-      </w:pPr>
-      <w:r>
-        <w:rPr>
-          <w:color w:val="000000" w:themeColor="text1"/>
-        </w:rPr>
-        <w:lastRenderedPageBreak/>
-        <w:t xml:space="preserve">INSERT INTO </w:t>
-      </w:r>
-      <w:proofErr w:type="spellStart"/>
-      <w:proofErr w:type="gramStart"/>
-      <w:r>
-        <w:rPr>
-          <w:color w:val="000000" w:themeColor="text1"/>
-        </w:rPr>
-        <w:t>peliculas.peliculas</w:t>
-      </w:r>
-      <w:proofErr w:type="spellEnd"/>
-      <w:proofErr w:type="gramEnd"/>
-      <w:r>
-        <w:rPr>
-          <w:color w:val="000000" w:themeColor="text1"/>
-        </w:rPr>
-        <w:t xml:space="preserve">(año, titulo, </w:t>
-      </w:r>
-      <w:proofErr w:type="spellStart"/>
-      <w:r>
-        <w:rPr>
-          <w:color w:val="000000" w:themeColor="text1"/>
-        </w:rPr>
-        <w:t>duracion</w:t>
-      </w:r>
-      <w:proofErr w:type="spellEnd"/>
-      <w:r>
-        <w:rPr>
-          <w:color w:val="000000" w:themeColor="text1"/>
-        </w:rPr>
-        <w:t xml:space="preserve">, idioma, </w:t>
-      </w:r>
-      <w:proofErr w:type="spellStart"/>
-      <w:r>
-        <w:rPr>
-          <w:color w:val="000000" w:themeColor="text1"/>
-        </w:rPr>
-        <w:t>calificacion</w:t>
-      </w:r>
-      <w:proofErr w:type="spellEnd"/>
-      <w:r>
-        <w:rPr>
-          <w:color w:val="000000" w:themeColor="text1"/>
-        </w:rPr>
-        <w:t xml:space="preserve">) SELECT año, titulo, </w:t>
-      </w:r>
-      <w:proofErr w:type="spellStart"/>
-      <w:r>
-        <w:rPr>
-          <w:color w:val="000000" w:themeColor="text1"/>
-        </w:rPr>
-        <w:t>duracion</w:t>
-      </w:r>
-      <w:proofErr w:type="spellEnd"/>
-      <w:r>
-        <w:rPr>
-          <w:color w:val="000000" w:themeColor="text1"/>
-        </w:rPr>
-        <w:t xml:space="preserve">, idioma, </w:t>
-      </w:r>
-      <w:proofErr w:type="spellStart"/>
-      <w:r>
-        <w:rPr>
-          <w:color w:val="000000" w:themeColor="text1"/>
-        </w:rPr>
-        <w:t>calificacion</w:t>
-      </w:r>
-      <w:proofErr w:type="spellEnd"/>
-      <w:r>
-        <w:rPr>
-          <w:color w:val="000000" w:themeColor="text1"/>
-        </w:rPr>
-        <w:t xml:space="preserve"> FROM </w:t>
-      </w:r>
-      <w:proofErr w:type="spellStart"/>
-      <w:r>
-        <w:rPr>
-          <w:color w:val="000000" w:themeColor="text1"/>
-        </w:rPr>
-        <w:t>peliculas_intermedio</w:t>
-      </w:r>
-      <w:proofErr w:type="spellEnd"/>
-      <w:r>
-        <w:rPr>
-          <w:color w:val="000000" w:themeColor="text1"/>
-        </w:rPr>
-        <w:t xml:space="preserve"> </w:t>
-      </w:r>
-    </w:p>
-    <w:p>
-      <w:pPr>
-        <w:rPr>
-          <w:color w:val="BFBFBF" w:themeColor="background1" w:themeShade="BF"/>
-        </w:rPr>
-      </w:pPr>
-      <w:r>
-        <w:rPr>
-          <w:color w:val="BFBFBF" w:themeColor="background1" w:themeShade="BF"/>
-        </w:rPr>
-        <w:t>Esta ^ me da error al intentar meterla</w:t>
+        <w:rPr>
+          <w:color w:val="000000" w:themeColor="text1"/>
+          <w:lang w:val="en-US"/>
+        </w:rPr>
+        <w:t>peliculas_intermedio.generos, '\s+'),</w:t>
+      </w:r>
+    </w:p>
+    <w:p>
+      <w:pPr>
+        <w:rPr>
+          <w:color w:val="000000" w:themeColor="text1"/>
+        </w:rPr>
+      </w:pPr>
+      <w:proofErr w:type="spellStart"/>
+      <w:r>
+        <w:rPr>
+          <w:color w:val="000000" w:themeColor="text1"/>
+        </w:rPr>
+        <w:t>peliculas_intermedio.año,titulo</w:t>
+      </w:r>
+      <w:proofErr w:type="spellEnd"/>
+      <w:r>
+        <w:rPr>
+          <w:color w:val="000000" w:themeColor="text1"/>
+        </w:rPr>
+        <w:t xml:space="preserve"> FROM peliculas_intermedio</w:t>
+      </w:r>
+    </w:p>
+    <w:p>
+      <w:pPr>
+        <w:rPr>
+          <w:color w:val="FF0000"/>
+        </w:rPr>
+      </w:pPr>
+      <w:r>
+        <w:rPr>
+          <w:color w:val="FF0000"/>
+        </w:rPr>
+        <w:t xml:space="preserve">Falta caratulas </w:t>
+      </w:r>
+      <w:r>
+        <w:rPr>
+          <w:color w:val="FF0000"/>
+        </w:rPr>
+        <w:t xml:space="preserve">y </w:t>
+      </w:r>
+      <w:proofErr w:type="spellStart"/>
+      <w:r>
+        <w:rPr>
+          <w:color w:val="FF0000"/>
+        </w:rPr>
+        <w:t>pag_web</w:t>
+      </w:r>
+      <w:proofErr w:type="spellEnd"/>
+      <w:r>
+        <w:rPr>
+          <w:color w:val="FF0000"/>
+        </w:rPr>
+        <w:t xml:space="preserve"> </w:t>
+      </w:r>
+      <w:r>
+        <w:rPr>
+          <w:color w:val="FF0000"/>
+        </w:rPr>
+        <w:t xml:space="preserve">porque no </w:t>
+      </w:r>
+      <w:r>
+        <w:rPr>
+          <w:color w:val="FF0000"/>
+        </w:rPr>
+        <w:t>hay</w:t>
+      </w:r>
+      <w:r>
+        <w:rPr>
+          <w:color w:val="FF0000"/>
+        </w:rPr>
+        <w:t xml:space="preserve"> como rellenarlo</w:t>
+      </w:r>
+      <w:r>
+        <w:rPr>
+          <w:color w:val="FF0000"/>
+        </w:rPr>
+        <w:t>s</w:t>
+      </w:r>
+      <w:r>
+        <w:rPr>
+          <w:color w:val="FF0000"/>
+        </w:rPr>
+        <w:t xml:space="preserve"> con las tablas intermedias</w:t>
       </w:r>
     </w:p>
     <w:p>

</xml_diff>